<commit_message>
Refactor decision framework documents for clarity and consistency; add new scenarios for call center operations and customer support assistance.
</commit_message>
<xml_diff>
--- a/content/scenarii-lucru/A2-fise-lucru/A2-S1-Bibliotecar.docx
+++ b/content/scenarii-lucru/A2-fise-lucru/A2-S1-Bibliotecar.docx
@@ -28,7 +28,6 @@
           <w14:ligatures w14:val="none"/>
         </w:rPr>
       </w:pPr>
-      <w:proofErr w:type="spellStart"/>
       <w:r>
         <w:rPr>
           <w:rFonts w:ascii="Open Sans" w:eastAsia="Times New Roman" w:hAnsi="Open Sans" w:cs="Open Sans"/>
@@ -39,9 +38,8 @@
           <w:lang w:val="fr-FR"/>
           <w14:ligatures w14:val="none"/>
         </w:rPr>
-        <w:t>Scenariu</w:t>
-      </w:r>
-      <w:proofErr w:type="spellEnd"/>
+        <w:t>Scenariu 1</w:t>
+      </w:r>
       <w:r>
         <w:rPr>
           <w:rFonts w:ascii="Open Sans" w:eastAsia="Times New Roman" w:hAnsi="Open Sans" w:cs="Open Sans"/>
@@ -52,21 +50,8 @@
           <w:lang w:val="fr-FR"/>
           <w14:ligatures w14:val="none"/>
         </w:rPr>
-        <w:t xml:space="preserve"> 1</w:t>
-      </w:r>
-      <w:r>
-        <w:rPr>
-          <w:rFonts w:ascii="Open Sans" w:eastAsia="Times New Roman" w:hAnsi="Open Sans" w:cs="Open Sans"/>
-          <w:b/>
-          <w:bCs/>
-          <w:color w:val="292929"/>
-          <w:kern w:val="0"/>
-          <w:lang w:val="fr-FR"/>
-          <w14:ligatures w14:val="none"/>
-        </w:rPr>
         <w:t xml:space="preserve"> : </w:t>
       </w:r>
-      <w:proofErr w:type="spellStart"/>
       <w:r>
         <w:rPr>
           <w:rFonts w:ascii="Open Sans" w:eastAsia="Times New Roman" w:hAnsi="Open Sans" w:cs="Open Sans"/>
@@ -75,84 +60,28 @@
           <w:lang w:val="fr-FR"/>
           <w14:ligatures w14:val="none"/>
         </w:rPr>
-        <w:t>Catalogare</w:t>
-      </w:r>
-      <w:proofErr w:type="spellEnd"/>
+        <w:t>Catalogare și metadate</w:t>
+      </w:r>
       <w:r>
         <w:rPr>
           <w:rFonts w:ascii="Open Sans" w:eastAsia="Times New Roman" w:hAnsi="Open Sans" w:cs="Open Sans"/>
+          <w:b/>
+          <w:bCs/>
           <w:color w:val="292929"/>
           <w:kern w:val="0"/>
           <w:lang w:val="fr-FR"/>
           <w14:ligatures w14:val="none"/>
         </w:rPr>
-        <w:t xml:space="preserve"> </w:t>
-      </w:r>
-      <w:proofErr w:type="spellStart"/>
-      <w:r>
-        <w:rPr>
-          <w:rFonts w:ascii="Open Sans" w:eastAsia="Times New Roman" w:hAnsi="Open Sans" w:cs="Open Sans"/>
-          <w:color w:val="292929"/>
-          <w:kern w:val="0"/>
+        <w:t xml:space="preserve">       </w:t>
+      </w:r>
+      <w:r>
+        <w:rPr>
+          <w:rFonts w:ascii="Open Sans" w:hAnsi="Open Sans" w:cs="Open Sans"/>
+          <w:b/>
+          <w:bCs/>
           <w:lang w:val="fr-FR"/>
-          <w14:ligatures w14:val="none"/>
-        </w:rPr>
-        <w:t>și</w:t>
-      </w:r>
-      <w:proofErr w:type="spellEnd"/>
-      <w:r>
-        <w:rPr>
-          <w:rFonts w:ascii="Open Sans" w:eastAsia="Times New Roman" w:hAnsi="Open Sans" w:cs="Open Sans"/>
-          <w:color w:val="292929"/>
-          <w:kern w:val="0"/>
-          <w:lang w:val="fr-FR"/>
-          <w14:ligatures w14:val="none"/>
-        </w:rPr>
-        <w:t xml:space="preserve"> </w:t>
-      </w:r>
-      <w:proofErr w:type="spellStart"/>
-      <w:r>
-        <w:rPr>
-          <w:rFonts w:ascii="Open Sans" w:eastAsia="Times New Roman" w:hAnsi="Open Sans" w:cs="Open Sans"/>
-          <w:color w:val="292929"/>
-          <w:kern w:val="0"/>
-          <w:lang w:val="fr-FR"/>
-          <w14:ligatures w14:val="none"/>
-        </w:rPr>
-        <w:t>metadate</w:t>
-      </w:r>
-      <w:proofErr w:type="spellEnd"/>
-      <w:r>
-        <w:rPr>
-          <w:rFonts w:ascii="Open Sans" w:eastAsia="Times New Roman" w:hAnsi="Open Sans" w:cs="Open Sans"/>
-          <w:b/>
-          <w:bCs/>
-          <w:color w:val="292929"/>
-          <w:kern w:val="0"/>
-          <w:lang w:val="fr-FR"/>
-          <w14:ligatures w14:val="none"/>
-        </w:rPr>
-        <w:t xml:space="preserve">       </w:t>
-      </w:r>
-      <w:proofErr w:type="spellStart"/>
-      <w:r>
-        <w:rPr>
-          <w:rFonts w:ascii="Open Sans" w:hAnsi="Open Sans" w:cs="Open Sans"/>
-          <w:b/>
-          <w:bCs/>
-          <w:lang w:val="fr-FR"/>
-        </w:rPr>
-        <w:t>Timp</w:t>
-      </w:r>
-      <w:proofErr w:type="spellEnd"/>
-      <w:r>
-        <w:rPr>
-          <w:rFonts w:ascii="Open Sans" w:hAnsi="Open Sans" w:cs="Open Sans"/>
-          <w:b/>
-          <w:bCs/>
-          <w:lang w:val="fr-FR"/>
-        </w:rPr>
-        <w:t> : 10 min</w:t>
+        </w:rPr>
+        <w:t>Timp : 10 min</w:t>
       </w:r>
     </w:p>
     <w:p>
@@ -197,7 +126,6 @@
                 <w14:ligatures w14:val="none"/>
               </w:rPr>
             </w:pPr>
-            <w:proofErr w:type="spellStart"/>
             <w:r>
               <w:rPr>
                 <w:rFonts w:ascii="Open Sans" w:eastAsia="Times New Roman" w:hAnsi="Open Sans" w:cs="Open Sans"/>
@@ -208,20 +136,7 @@
                 <w:lang w:val="fr-FR"/>
                 <w14:ligatures w14:val="none"/>
               </w:rPr>
-              <w:t>Rol</w:t>
-            </w:r>
-            <w:proofErr w:type="spellEnd"/>
-            <w:r>
-              <w:rPr>
-                <w:rFonts w:ascii="Open Sans" w:eastAsia="Times New Roman" w:hAnsi="Open Sans" w:cs="Open Sans"/>
-                <w:b/>
-                <w:bCs/>
-                <w:color w:val="292929"/>
-                <w:kern w:val="0"/>
-                <w:lang w:val="fr-FR"/>
-                <w14:ligatures w14:val="none"/>
-              </w:rPr>
-              <w:t>:</w:t>
+              <w:t>Rol:</w:t>
             </w:r>
             <w:r>
               <w:rPr>
@@ -231,29 +146,7 @@
                 <w:lang w:val="fr-FR"/>
                 <w14:ligatures w14:val="none"/>
               </w:rPr>
-              <w:t xml:space="preserve"> </w:t>
-            </w:r>
-            <w:proofErr w:type="spellStart"/>
-            <w:r>
-              <w:rPr>
-                <w:rFonts w:ascii="Open Sans" w:eastAsia="Times New Roman" w:hAnsi="Open Sans" w:cs="Open Sans"/>
-                <w:color w:val="292929"/>
-                <w:kern w:val="0"/>
-                <w:lang w:val="fr-FR"/>
-                <w14:ligatures w14:val="none"/>
-              </w:rPr>
-              <w:t>Bibliotecar</w:t>
-            </w:r>
-            <w:proofErr w:type="spellEnd"/>
-            <w:r>
-              <w:rPr>
-                <w:rFonts w:ascii="Open Sans" w:eastAsia="Times New Roman" w:hAnsi="Open Sans" w:cs="Open Sans"/>
-                <w:color w:val="292929"/>
-                <w:kern w:val="0"/>
-                <w:lang w:val="fr-FR"/>
-                <w14:ligatures w14:val="none"/>
-              </w:rPr>
-              <w:t xml:space="preserve"> </w:t>
+              <w:t xml:space="preserve"> Bibliotecar </w:t>
             </w:r>
           </w:p>
           <w:p>
@@ -356,7 +249,6 @@
                 <w14:ligatures w14:val="none"/>
               </w:rPr>
             </w:pPr>
-            <w:proofErr w:type="spellStart"/>
             <w:r>
               <w:rPr>
                 <w:rFonts w:ascii="Open Sans" w:eastAsia="Times New Roman" w:hAnsi="Open Sans" w:cs="Open Sans"/>
@@ -368,7 +260,6 @@
               </w:rPr>
               <w:t>Scanează</w:t>
             </w:r>
-            <w:proofErr w:type="spellEnd"/>
             <w:r>
               <w:rPr>
                 <w:rFonts w:ascii="Open Sans" w:eastAsia="Times New Roman" w:hAnsi="Open Sans" w:cs="Open Sans"/>
@@ -378,127 +269,7 @@
                 <w:kern w:val="0"/>
                 <w14:ligatures w14:val="none"/>
               </w:rPr>
-              <w:t xml:space="preserve"> </w:t>
-            </w:r>
-            <w:proofErr w:type="spellStart"/>
-            <w:r>
-              <w:rPr>
-                <w:rFonts w:ascii="Open Sans" w:eastAsia="Times New Roman" w:hAnsi="Open Sans" w:cs="Open Sans"/>
-                <w:b/>
-                <w:bCs/>
-                <w:color w:val="292929"/>
-                <w:kern w:val="0"/>
-                <w14:ligatures w14:val="none"/>
-              </w:rPr>
-              <w:t>codul</w:t>
-            </w:r>
-            <w:proofErr w:type="spellEnd"/>
-            <w:r>
-              <w:rPr>
-                <w:rFonts w:ascii="Open Sans" w:eastAsia="Times New Roman" w:hAnsi="Open Sans" w:cs="Open Sans"/>
-                <w:b/>
-                <w:bCs/>
-                <w:color w:val="292929"/>
-                <w:kern w:val="0"/>
-                <w14:ligatures w14:val="none"/>
-              </w:rPr>
-              <w:t xml:space="preserve"> </w:t>
-            </w:r>
-            <w:proofErr w:type="spellStart"/>
-            <w:r>
-              <w:rPr>
-                <w:rFonts w:ascii="Open Sans" w:eastAsia="Times New Roman" w:hAnsi="Open Sans" w:cs="Open Sans"/>
-                <w:b/>
-                <w:bCs/>
-                <w:color w:val="292929"/>
-                <w:kern w:val="0"/>
-                <w14:ligatures w14:val="none"/>
-              </w:rPr>
-              <w:t>pentru</w:t>
-            </w:r>
-            <w:proofErr w:type="spellEnd"/>
-            <w:r>
-              <w:rPr>
-                <w:rFonts w:ascii="Open Sans" w:eastAsia="Times New Roman" w:hAnsi="Open Sans" w:cs="Open Sans"/>
-                <w:b/>
-                <w:bCs/>
-                <w:color w:val="292929"/>
-                <w:kern w:val="0"/>
-                <w14:ligatures w14:val="none"/>
-              </w:rPr>
-              <w:t xml:space="preserve"> a </w:t>
-            </w:r>
-            <w:proofErr w:type="spellStart"/>
-            <w:r>
-              <w:rPr>
-                <w:rFonts w:ascii="Open Sans" w:eastAsia="Times New Roman" w:hAnsi="Open Sans" w:cs="Open Sans"/>
-                <w:b/>
-                <w:bCs/>
-                <w:color w:val="292929"/>
-                <w:kern w:val="0"/>
-                <w14:ligatures w14:val="none"/>
-              </w:rPr>
-              <w:t>accesa</w:t>
-            </w:r>
-            <w:proofErr w:type="spellEnd"/>
-            <w:r>
-              <w:rPr>
-                <w:rFonts w:ascii="Open Sans" w:eastAsia="Times New Roman" w:hAnsi="Open Sans" w:cs="Open Sans"/>
-                <w:b/>
-                <w:bCs/>
-                <w:color w:val="292929"/>
-                <w:kern w:val="0"/>
-                <w14:ligatures w14:val="none"/>
-              </w:rPr>
-              <w:t xml:space="preserve"> </w:t>
-            </w:r>
-            <w:proofErr w:type="spellStart"/>
-            <w:r>
-              <w:rPr>
-                <w:rFonts w:ascii="Open Sans" w:eastAsia="Times New Roman" w:hAnsi="Open Sans" w:cs="Open Sans"/>
-                <w:b/>
-                <w:bCs/>
-                <w:color w:val="292929"/>
-                <w:kern w:val="0"/>
-                <w14:ligatures w14:val="none"/>
-              </w:rPr>
-              <w:t>conținutul</w:t>
-            </w:r>
-            <w:proofErr w:type="spellEnd"/>
-            <w:r>
-              <w:rPr>
-                <w:rFonts w:ascii="Open Sans" w:eastAsia="Times New Roman" w:hAnsi="Open Sans" w:cs="Open Sans"/>
-                <w:b/>
-                <w:bCs/>
-                <w:color w:val="292929"/>
-                <w:kern w:val="0"/>
-                <w14:ligatures w14:val="none"/>
-              </w:rPr>
-              <w:t xml:space="preserve"> </w:t>
-            </w:r>
-            <w:proofErr w:type="spellStart"/>
-            <w:r>
-              <w:rPr>
-                <w:rFonts w:ascii="Open Sans" w:eastAsia="Times New Roman" w:hAnsi="Open Sans" w:cs="Open Sans"/>
-                <w:b/>
-                <w:bCs/>
-                <w:color w:val="292929"/>
-                <w:kern w:val="0"/>
-                <w14:ligatures w14:val="none"/>
-              </w:rPr>
-              <w:t>worshopului</w:t>
-            </w:r>
-            <w:proofErr w:type="spellEnd"/>
-            <w:r>
-              <w:rPr>
-                <w:rFonts w:ascii="Open Sans" w:eastAsia="Times New Roman" w:hAnsi="Open Sans" w:cs="Open Sans"/>
-                <w:b/>
-                <w:bCs/>
-                <w:color w:val="292929"/>
-                <w:kern w:val="0"/>
-                <w14:ligatures w14:val="none"/>
-              </w:rPr>
-              <w:t>.</w:t>
+              <w:t xml:space="preserve"> codul pentru a accesa conținutul worshopului.</w:t>
             </w:r>
           </w:p>
         </w:tc>
@@ -520,7 +291,6 @@
                 <w14:ligatures w14:val="none"/>
               </w:rPr>
             </w:pPr>
-            <w:proofErr w:type="spellStart"/>
             <w:r>
               <w:rPr>
                 <w:rFonts w:ascii="Open Sans" w:eastAsia="Times New Roman" w:hAnsi="Open Sans" w:cs="Open Sans"/>
@@ -531,20 +301,7 @@
                 <w:lang w:val="fr-FR"/>
                 <w14:ligatures w14:val="none"/>
               </w:rPr>
-              <w:t>Context</w:t>
-            </w:r>
-            <w:proofErr w:type="spellEnd"/>
-            <w:r>
-              <w:rPr>
-                <w:rFonts w:ascii="Open Sans" w:eastAsia="Times New Roman" w:hAnsi="Open Sans" w:cs="Open Sans"/>
-                <w:b/>
-                <w:bCs/>
-                <w:color w:val="292929"/>
-                <w:kern w:val="0"/>
-                <w:lang w:val="fr-FR"/>
-                <w14:ligatures w14:val="none"/>
-              </w:rPr>
-              <w:t>:</w:t>
+              <w:t>Context:</w:t>
             </w:r>
             <w:r>
               <w:rPr>
@@ -554,293 +311,7 @@
                 <w:lang w:val="fr-FR"/>
                 <w14:ligatures w14:val="none"/>
               </w:rPr>
-              <w:t xml:space="preserve"> O </w:t>
-            </w:r>
-            <w:proofErr w:type="spellStart"/>
-            <w:r>
-              <w:rPr>
-                <w:rFonts w:ascii="Open Sans" w:eastAsia="Times New Roman" w:hAnsi="Open Sans" w:cs="Open Sans"/>
-                <w:color w:val="292929"/>
-                <w:kern w:val="0"/>
-                <w:lang w:val="fr-FR"/>
-                <w14:ligatures w14:val="none"/>
-              </w:rPr>
-              <w:t>bibliotecă</w:t>
-            </w:r>
-            <w:proofErr w:type="spellEnd"/>
-            <w:r>
-              <w:rPr>
-                <w:rFonts w:ascii="Open Sans" w:eastAsia="Times New Roman" w:hAnsi="Open Sans" w:cs="Open Sans"/>
-                <w:color w:val="292929"/>
-                <w:kern w:val="0"/>
-                <w:lang w:val="fr-FR"/>
-                <w14:ligatures w14:val="none"/>
-              </w:rPr>
-              <w:t xml:space="preserve"> </w:t>
-            </w:r>
-            <w:proofErr w:type="spellStart"/>
-            <w:r>
-              <w:rPr>
-                <w:rFonts w:ascii="Open Sans" w:eastAsia="Times New Roman" w:hAnsi="Open Sans" w:cs="Open Sans"/>
-                <w:color w:val="292929"/>
-                <w:kern w:val="0"/>
-                <w:lang w:val="fr-FR"/>
-                <w14:ligatures w14:val="none"/>
-              </w:rPr>
-              <w:t>deține</w:t>
-            </w:r>
-            <w:proofErr w:type="spellEnd"/>
-            <w:r>
-              <w:rPr>
-                <w:rFonts w:ascii="Open Sans" w:eastAsia="Times New Roman" w:hAnsi="Open Sans" w:cs="Open Sans"/>
-                <w:color w:val="292929"/>
-                <w:kern w:val="0"/>
-                <w:lang w:val="fr-FR"/>
-                <w14:ligatures w14:val="none"/>
-              </w:rPr>
-              <w:t xml:space="preserve"> un </w:t>
-            </w:r>
-            <w:proofErr w:type="spellStart"/>
-            <w:r>
-              <w:rPr>
-                <w:rFonts w:ascii="Open Sans" w:eastAsia="Times New Roman" w:hAnsi="Open Sans" w:cs="Open Sans"/>
-                <w:color w:val="292929"/>
-                <w:kern w:val="0"/>
-                <w:lang w:val="fr-FR"/>
-                <w14:ligatures w14:val="none"/>
-              </w:rPr>
-              <w:t>număr</w:t>
-            </w:r>
-            <w:proofErr w:type="spellEnd"/>
-            <w:r>
-              <w:rPr>
-                <w:rFonts w:ascii="Open Sans" w:eastAsia="Times New Roman" w:hAnsi="Open Sans" w:cs="Open Sans"/>
-                <w:color w:val="292929"/>
-                <w:kern w:val="0"/>
-                <w:lang w:val="fr-FR"/>
-                <w14:ligatures w14:val="none"/>
-              </w:rPr>
-              <w:t xml:space="preserve"> mare de volume </w:t>
-            </w:r>
-            <w:proofErr w:type="spellStart"/>
-            <w:r>
-              <w:rPr>
-                <w:rFonts w:ascii="Open Sans" w:eastAsia="Times New Roman" w:hAnsi="Open Sans" w:cs="Open Sans"/>
-                <w:color w:val="292929"/>
-                <w:kern w:val="0"/>
-                <w:lang w:val="fr-FR"/>
-                <w14:ligatures w14:val="none"/>
-              </w:rPr>
-              <w:t>vechi</w:t>
-            </w:r>
-            <w:proofErr w:type="spellEnd"/>
-            <w:r>
-              <w:rPr>
-                <w:rFonts w:ascii="Open Sans" w:eastAsia="Times New Roman" w:hAnsi="Open Sans" w:cs="Open Sans"/>
-                <w:color w:val="292929"/>
-                <w:kern w:val="0"/>
-                <w:lang w:val="fr-FR"/>
-                <w14:ligatures w14:val="none"/>
-              </w:rPr>
-              <w:t xml:space="preserve"> (documente, </w:t>
-            </w:r>
-            <w:proofErr w:type="spellStart"/>
-            <w:r>
-              <w:rPr>
-                <w:rFonts w:ascii="Open Sans" w:eastAsia="Times New Roman" w:hAnsi="Open Sans" w:cs="Open Sans"/>
-                <w:color w:val="292929"/>
-                <w:kern w:val="0"/>
-                <w:lang w:val="fr-FR"/>
-                <w14:ligatures w14:val="none"/>
-              </w:rPr>
-              <w:t>rapoarte</w:t>
-            </w:r>
-            <w:proofErr w:type="spellEnd"/>
-            <w:r>
-              <w:rPr>
-                <w:rFonts w:ascii="Open Sans" w:eastAsia="Times New Roman" w:hAnsi="Open Sans" w:cs="Open Sans"/>
-                <w:color w:val="292929"/>
-                <w:kern w:val="0"/>
-                <w:lang w:val="fr-FR"/>
-                <w14:ligatures w14:val="none"/>
-              </w:rPr>
-              <w:t xml:space="preserve">, </w:t>
-            </w:r>
-            <w:proofErr w:type="spellStart"/>
-            <w:r>
-              <w:rPr>
-                <w:rFonts w:ascii="Open Sans" w:eastAsia="Times New Roman" w:hAnsi="Open Sans" w:cs="Open Sans"/>
-                <w:color w:val="292929"/>
-                <w:kern w:val="0"/>
-                <w:lang w:val="fr-FR"/>
-                <w14:ligatures w14:val="none"/>
-              </w:rPr>
-              <w:t>jurnale</w:t>
-            </w:r>
-            <w:proofErr w:type="spellEnd"/>
-            <w:r>
-              <w:rPr>
-                <w:rFonts w:ascii="Open Sans" w:eastAsia="Times New Roman" w:hAnsi="Open Sans" w:cs="Open Sans"/>
-                <w:color w:val="292929"/>
-                <w:kern w:val="0"/>
-                <w:lang w:val="fr-FR"/>
-                <w14:ligatures w14:val="none"/>
-              </w:rPr>
-              <w:t xml:space="preserve">) care nu au </w:t>
-            </w:r>
-            <w:proofErr w:type="spellStart"/>
-            <w:r>
-              <w:rPr>
-                <w:rFonts w:ascii="Open Sans" w:eastAsia="Times New Roman" w:hAnsi="Open Sans" w:cs="Open Sans"/>
-                <w:color w:val="292929"/>
-                <w:kern w:val="0"/>
-                <w:lang w:val="fr-FR"/>
-                <w14:ligatures w14:val="none"/>
-              </w:rPr>
-              <w:t>metadate</w:t>
-            </w:r>
-            <w:proofErr w:type="spellEnd"/>
-            <w:r>
-              <w:rPr>
-                <w:rFonts w:ascii="Open Sans" w:eastAsia="Times New Roman" w:hAnsi="Open Sans" w:cs="Open Sans"/>
-                <w:color w:val="292929"/>
-                <w:kern w:val="0"/>
-                <w:lang w:val="fr-FR"/>
-                <w14:ligatures w14:val="none"/>
-              </w:rPr>
-              <w:t xml:space="preserve"> </w:t>
-            </w:r>
-            <w:proofErr w:type="spellStart"/>
-            <w:r>
-              <w:rPr>
-                <w:rFonts w:ascii="Open Sans" w:eastAsia="Times New Roman" w:hAnsi="Open Sans" w:cs="Open Sans"/>
-                <w:color w:val="292929"/>
-                <w:kern w:val="0"/>
-                <w:lang w:val="fr-FR"/>
-                <w14:ligatures w14:val="none"/>
-              </w:rPr>
-              <w:t>detaliate</w:t>
-            </w:r>
-            <w:proofErr w:type="spellEnd"/>
-            <w:r>
-              <w:rPr>
-                <w:rFonts w:ascii="Open Sans" w:eastAsia="Times New Roman" w:hAnsi="Open Sans" w:cs="Open Sans"/>
-                <w:color w:val="292929"/>
-                <w:kern w:val="0"/>
-                <w:lang w:val="fr-FR"/>
-                <w14:ligatures w14:val="none"/>
-              </w:rPr>
-              <w:t xml:space="preserve"> (</w:t>
-            </w:r>
-            <w:proofErr w:type="spellStart"/>
-            <w:r>
-              <w:rPr>
-                <w:rFonts w:ascii="Open Sans" w:eastAsia="Times New Roman" w:hAnsi="Open Sans" w:cs="Open Sans"/>
-                <w:color w:val="292929"/>
-                <w:kern w:val="0"/>
-                <w:lang w:val="fr-FR"/>
-                <w14:ligatures w14:val="none"/>
-              </w:rPr>
-              <w:t>cuvinte</w:t>
-            </w:r>
-            <w:proofErr w:type="spellEnd"/>
-            <w:r>
-              <w:rPr>
-                <w:rFonts w:ascii="Open Sans" w:eastAsia="Times New Roman" w:hAnsi="Open Sans" w:cs="Open Sans"/>
-                <w:color w:val="292929"/>
-                <w:kern w:val="0"/>
-                <w:lang w:val="fr-FR"/>
-                <w14:ligatures w14:val="none"/>
-              </w:rPr>
-              <w:t xml:space="preserve"> </w:t>
-            </w:r>
-            <w:proofErr w:type="spellStart"/>
-            <w:r>
-              <w:rPr>
-                <w:rFonts w:ascii="Open Sans" w:eastAsia="Times New Roman" w:hAnsi="Open Sans" w:cs="Open Sans"/>
-                <w:color w:val="292929"/>
-                <w:kern w:val="0"/>
-                <w:lang w:val="fr-FR"/>
-                <w14:ligatures w14:val="none"/>
-              </w:rPr>
-              <w:t>cheie</w:t>
-            </w:r>
-            <w:proofErr w:type="spellEnd"/>
-            <w:r>
-              <w:rPr>
-                <w:rFonts w:ascii="Open Sans" w:eastAsia="Times New Roman" w:hAnsi="Open Sans" w:cs="Open Sans"/>
-                <w:color w:val="292929"/>
-                <w:kern w:val="0"/>
-                <w:lang w:val="fr-FR"/>
-                <w14:ligatures w14:val="none"/>
-              </w:rPr>
-              <w:t xml:space="preserve">, </w:t>
-            </w:r>
-            <w:proofErr w:type="spellStart"/>
-            <w:r>
-              <w:rPr>
-                <w:rFonts w:ascii="Open Sans" w:eastAsia="Times New Roman" w:hAnsi="Open Sans" w:cs="Open Sans"/>
-                <w:color w:val="292929"/>
-                <w:kern w:val="0"/>
-                <w:lang w:val="fr-FR"/>
-                <w14:ligatures w14:val="none"/>
-              </w:rPr>
-              <w:t>descriere</w:t>
-            </w:r>
-            <w:proofErr w:type="spellEnd"/>
-            <w:r>
-              <w:rPr>
-                <w:rFonts w:ascii="Open Sans" w:eastAsia="Times New Roman" w:hAnsi="Open Sans" w:cs="Open Sans"/>
-                <w:color w:val="292929"/>
-                <w:kern w:val="0"/>
-                <w:lang w:val="fr-FR"/>
-                <w14:ligatures w14:val="none"/>
-              </w:rPr>
-              <w:t xml:space="preserve">, </w:t>
-            </w:r>
-            <w:proofErr w:type="spellStart"/>
-            <w:r>
-              <w:rPr>
-                <w:rFonts w:ascii="Open Sans" w:eastAsia="Times New Roman" w:hAnsi="Open Sans" w:cs="Open Sans"/>
-                <w:color w:val="292929"/>
-                <w:kern w:val="0"/>
-                <w:lang w:val="fr-FR"/>
-                <w14:ligatures w14:val="none"/>
-              </w:rPr>
-              <w:t>clasificare</w:t>
-            </w:r>
-            <w:proofErr w:type="spellEnd"/>
-            <w:r>
-              <w:rPr>
-                <w:rFonts w:ascii="Open Sans" w:eastAsia="Times New Roman" w:hAnsi="Open Sans" w:cs="Open Sans"/>
-                <w:color w:val="292929"/>
-                <w:kern w:val="0"/>
-                <w:lang w:val="fr-FR"/>
-                <w14:ligatures w14:val="none"/>
-              </w:rPr>
-              <w:t xml:space="preserve"> </w:t>
-            </w:r>
-            <w:proofErr w:type="spellStart"/>
-            <w:r>
-              <w:rPr>
-                <w:rFonts w:ascii="Open Sans" w:eastAsia="Times New Roman" w:hAnsi="Open Sans" w:cs="Open Sans"/>
-                <w:color w:val="292929"/>
-                <w:kern w:val="0"/>
-                <w:lang w:val="fr-FR"/>
-                <w14:ligatures w14:val="none"/>
-              </w:rPr>
-              <w:t>tematică</w:t>
-            </w:r>
-            <w:proofErr w:type="spellEnd"/>
-            <w:r>
-              <w:rPr>
-                <w:rFonts w:ascii="Open Sans" w:eastAsia="Times New Roman" w:hAnsi="Open Sans" w:cs="Open Sans"/>
-                <w:color w:val="292929"/>
-                <w:kern w:val="0"/>
-                <w:lang w:val="fr-FR"/>
-                <w14:ligatures w14:val="none"/>
-              </w:rPr>
-              <w:t>).</w:t>
+              <w:t xml:space="preserve"> O bibliotecă deține un număr mare de volume vechi (documente, rapoarte, jurnale) care nu au metadate detaliate (cuvinte cheie, descriere, clasificare tematică).</w:t>
             </w:r>
           </w:p>
           <w:p>
@@ -892,7 +363,6 @@
                 <w14:ligatures w14:val="none"/>
               </w:rPr>
             </w:pPr>
-            <w:proofErr w:type="spellStart"/>
             <w:r>
               <w:rPr>
                 <w:rFonts w:ascii="Open Sans" w:eastAsia="Times New Roman" w:hAnsi="Open Sans" w:cs="Open Sans"/>
@@ -903,20 +373,7 @@
                 <w:lang w:val="fr-FR"/>
                 <w14:ligatures w14:val="none"/>
               </w:rPr>
-              <w:t>Sarcină</w:t>
-            </w:r>
-            <w:proofErr w:type="spellEnd"/>
-            <w:r>
-              <w:rPr>
-                <w:rFonts w:ascii="Open Sans" w:eastAsia="Times New Roman" w:hAnsi="Open Sans" w:cs="Open Sans"/>
-                <w:b/>
-                <w:bCs/>
-                <w:color w:val="292929"/>
-                <w:kern w:val="0"/>
-                <w:lang w:val="fr-FR"/>
-                <w14:ligatures w14:val="none"/>
-              </w:rPr>
-              <w:t>:</w:t>
+              <w:t>Sarcină:</w:t>
             </w:r>
             <w:r>
               <w:rPr>
@@ -928,7 +385,6 @@
               </w:rPr>
               <w:t xml:space="preserve"> </w:t>
             </w:r>
-            <w:proofErr w:type="spellStart"/>
             <w:r>
               <w:rPr>
                 <w:rFonts w:ascii="Open Sans" w:eastAsia="Times New Roman" w:hAnsi="Open Sans" w:cs="Open Sans"/>
@@ -937,9 +393,8 @@
                 <w:lang w:val="fr-FR"/>
                 <w14:ligatures w14:val="none"/>
               </w:rPr>
-              <w:t>Optimizați</w:t>
+              <w:t xml:space="preserve">Optimizați </w:t>
             </w:r>
-            <w:proofErr w:type="spellEnd"/>
             <w:r>
               <w:rPr>
                 <w:rFonts w:ascii="Open Sans" w:eastAsia="Times New Roman" w:hAnsi="Open Sans" w:cs="Open Sans"/>
@@ -948,183 +403,7 @@
                 <w:lang w:val="fr-FR"/>
                 <w14:ligatures w14:val="none"/>
               </w:rPr>
-              <w:t xml:space="preserve"> </w:t>
-            </w:r>
-            <w:proofErr w:type="spellStart"/>
-            <w:r>
-              <w:rPr>
-                <w:rFonts w:ascii="Open Sans" w:eastAsia="Times New Roman" w:hAnsi="Open Sans" w:cs="Open Sans"/>
-                <w:color w:val="292929"/>
-                <w:kern w:val="0"/>
-                <w:lang w:val="fr-FR"/>
-                <w14:ligatures w14:val="none"/>
-              </w:rPr>
-              <w:t>procesul</w:t>
-            </w:r>
-            <w:proofErr w:type="spellEnd"/>
-            <w:r>
-              <w:rPr>
-                <w:rFonts w:ascii="Open Sans" w:eastAsia="Times New Roman" w:hAnsi="Open Sans" w:cs="Open Sans"/>
-                <w:color w:val="292929"/>
-                <w:kern w:val="0"/>
-                <w:lang w:val="fr-FR"/>
-                <w14:ligatures w14:val="none"/>
-              </w:rPr>
-              <w:t xml:space="preserve"> de </w:t>
-            </w:r>
-            <w:proofErr w:type="spellStart"/>
-            <w:r>
-              <w:rPr>
-                <w:rFonts w:ascii="Open Sans" w:eastAsia="Times New Roman" w:hAnsi="Open Sans" w:cs="Open Sans"/>
-                <w:color w:val="292929"/>
-                <w:kern w:val="0"/>
-                <w:lang w:val="fr-FR"/>
-                <w14:ligatures w14:val="none"/>
-              </w:rPr>
-              <w:t>catalogare</w:t>
-            </w:r>
-            <w:proofErr w:type="spellEnd"/>
-            <w:r>
-              <w:rPr>
-                <w:rFonts w:ascii="Open Sans" w:eastAsia="Times New Roman" w:hAnsi="Open Sans" w:cs="Open Sans"/>
-                <w:color w:val="292929"/>
-                <w:kern w:val="0"/>
-                <w:lang w:val="fr-FR"/>
-                <w14:ligatures w14:val="none"/>
-              </w:rPr>
-              <w:t xml:space="preserve"> </w:t>
-            </w:r>
-            <w:proofErr w:type="spellStart"/>
-            <w:r>
-              <w:rPr>
-                <w:rFonts w:ascii="Open Sans" w:eastAsia="Times New Roman" w:hAnsi="Open Sans" w:cs="Open Sans"/>
-                <w:color w:val="292929"/>
-                <w:kern w:val="0"/>
-                <w:lang w:val="fr-FR"/>
-                <w14:ligatures w14:val="none"/>
-              </w:rPr>
-              <w:t>pentru</w:t>
-            </w:r>
-            <w:proofErr w:type="spellEnd"/>
-            <w:r>
-              <w:rPr>
-                <w:rFonts w:ascii="Open Sans" w:eastAsia="Times New Roman" w:hAnsi="Open Sans" w:cs="Open Sans"/>
-                <w:color w:val="292929"/>
-                <w:kern w:val="0"/>
-                <w:lang w:val="fr-FR"/>
-                <w14:ligatures w14:val="none"/>
-              </w:rPr>
-              <w:t xml:space="preserve"> a </w:t>
-            </w:r>
-            <w:proofErr w:type="spellStart"/>
-            <w:r>
-              <w:rPr>
-                <w:rFonts w:ascii="Open Sans" w:eastAsia="Times New Roman" w:hAnsi="Open Sans" w:cs="Open Sans"/>
-                <w:color w:val="292929"/>
-                <w:kern w:val="0"/>
-                <w:lang w:val="fr-FR"/>
-                <w14:ligatures w14:val="none"/>
-              </w:rPr>
-              <w:t>îmbunătăți</w:t>
-            </w:r>
-            <w:proofErr w:type="spellEnd"/>
-            <w:r>
-              <w:rPr>
-                <w:rFonts w:ascii="Open Sans" w:eastAsia="Times New Roman" w:hAnsi="Open Sans" w:cs="Open Sans"/>
-                <w:color w:val="292929"/>
-                <w:kern w:val="0"/>
-                <w:lang w:val="fr-FR"/>
-                <w14:ligatures w14:val="none"/>
-              </w:rPr>
-              <w:t xml:space="preserve"> </w:t>
-            </w:r>
-            <w:proofErr w:type="spellStart"/>
-            <w:r>
-              <w:rPr>
-                <w:rFonts w:ascii="Open Sans" w:eastAsia="Times New Roman" w:hAnsi="Open Sans" w:cs="Open Sans"/>
-                <w:color w:val="292929"/>
-                <w:kern w:val="0"/>
-                <w:lang w:val="fr-FR"/>
-                <w14:ligatures w14:val="none"/>
-              </w:rPr>
-              <w:t>accesul</w:t>
-            </w:r>
-            <w:proofErr w:type="spellEnd"/>
-            <w:r>
-              <w:rPr>
-                <w:rFonts w:ascii="Open Sans" w:eastAsia="Times New Roman" w:hAnsi="Open Sans" w:cs="Open Sans"/>
-                <w:color w:val="292929"/>
-                <w:kern w:val="0"/>
-                <w:lang w:val="fr-FR"/>
-                <w14:ligatures w14:val="none"/>
-              </w:rPr>
-              <w:t xml:space="preserve"> </w:t>
-            </w:r>
-            <w:proofErr w:type="spellStart"/>
-            <w:r>
-              <w:rPr>
-                <w:rFonts w:ascii="Open Sans" w:eastAsia="Times New Roman" w:hAnsi="Open Sans" w:cs="Open Sans"/>
-                <w:color w:val="292929"/>
-                <w:kern w:val="0"/>
-                <w:lang w:val="fr-FR"/>
-                <w14:ligatures w14:val="none"/>
-              </w:rPr>
-              <w:t>utilizatorilor</w:t>
-            </w:r>
-            <w:proofErr w:type="spellEnd"/>
-            <w:r>
-              <w:rPr>
-                <w:rFonts w:ascii="Open Sans" w:eastAsia="Times New Roman" w:hAnsi="Open Sans" w:cs="Open Sans"/>
-                <w:color w:val="292929"/>
-                <w:kern w:val="0"/>
-                <w:lang w:val="fr-FR"/>
-                <w14:ligatures w14:val="none"/>
-              </w:rPr>
-              <w:t xml:space="preserve"> la </w:t>
-            </w:r>
-            <w:proofErr w:type="spellStart"/>
-            <w:r>
-              <w:rPr>
-                <w:rFonts w:ascii="Open Sans" w:eastAsia="Times New Roman" w:hAnsi="Open Sans" w:cs="Open Sans"/>
-                <w:color w:val="292929"/>
-                <w:kern w:val="0"/>
-                <w:lang w:val="fr-FR"/>
-                <w14:ligatures w14:val="none"/>
-              </w:rPr>
-              <w:t>aceste</w:t>
-            </w:r>
-            <w:proofErr w:type="spellEnd"/>
-            <w:r>
-              <w:rPr>
-                <w:rFonts w:ascii="Open Sans" w:eastAsia="Times New Roman" w:hAnsi="Open Sans" w:cs="Open Sans"/>
-                <w:color w:val="292929"/>
-                <w:kern w:val="0"/>
-                <w:lang w:val="fr-FR"/>
-                <w14:ligatures w14:val="none"/>
-              </w:rPr>
-              <w:t xml:space="preserve"> </w:t>
-            </w:r>
-            <w:proofErr w:type="spellStart"/>
-            <w:r>
-              <w:rPr>
-                <w:rFonts w:ascii="Open Sans" w:eastAsia="Times New Roman" w:hAnsi="Open Sans" w:cs="Open Sans"/>
-                <w:color w:val="292929"/>
-                <w:kern w:val="0"/>
-                <w:lang w:val="fr-FR"/>
-                <w14:ligatures w14:val="none"/>
-              </w:rPr>
-              <w:t>materiale</w:t>
-            </w:r>
-            <w:proofErr w:type="spellEnd"/>
-            <w:r>
-              <w:rPr>
-                <w:rFonts w:ascii="Open Sans" w:eastAsia="Times New Roman" w:hAnsi="Open Sans" w:cs="Open Sans"/>
-                <w:color w:val="292929"/>
-                <w:kern w:val="0"/>
-                <w:lang w:val="fr-FR"/>
-                <w14:ligatures w14:val="none"/>
-              </w:rPr>
-              <w:t>.</w:t>
+              <w:t>procesul de catalogare pentru a îmbunătăți accesul utilizatorilor la aceste materiale.</w:t>
             </w:r>
           </w:p>
           <w:p>
@@ -1176,7 +455,6 @@
                 <w14:ligatures w14:val="none"/>
               </w:rPr>
             </w:pPr>
-            <w:proofErr w:type="spellStart"/>
             <w:r>
               <w:rPr>
                 <w:rFonts w:ascii="Open Sans" w:eastAsia="Times New Roman" w:hAnsi="Open Sans" w:cs="Open Sans"/>
@@ -1187,46 +465,7 @@
                 <w:lang w:val="fr-FR"/>
                 <w14:ligatures w14:val="none"/>
               </w:rPr>
-              <w:t>Obiectivul</w:t>
-            </w:r>
-            <w:proofErr w:type="spellEnd"/>
-            <w:r>
-              <w:rPr>
-                <w:rFonts w:ascii="Open Sans" w:eastAsia="Times New Roman" w:hAnsi="Open Sans" w:cs="Open Sans"/>
-                <w:b/>
-                <w:bCs/>
-                <w:color w:val="292929"/>
-                <w:kern w:val="0"/>
-                <w:lang w:val="fr-FR"/>
-                <w14:ligatures w14:val="none"/>
-              </w:rPr>
-              <w:t xml:space="preserve"> </w:t>
-            </w:r>
-            <w:proofErr w:type="spellStart"/>
-            <w:r>
-              <w:rPr>
-                <w:rFonts w:ascii="Open Sans" w:eastAsia="Times New Roman" w:hAnsi="Open Sans" w:cs="Open Sans"/>
-                <w:b/>
-                <w:bCs/>
-                <w:color w:val="292929"/>
-                <w:kern w:val="0"/>
-                <w:lang w:val="fr-FR"/>
-                <w14:ligatures w14:val="none"/>
-              </w:rPr>
-              <w:t>activității</w:t>
-            </w:r>
-            <w:proofErr w:type="spellEnd"/>
-            <w:r>
-              <w:rPr>
-                <w:rFonts w:ascii="Open Sans" w:eastAsia="Times New Roman" w:hAnsi="Open Sans" w:cs="Open Sans"/>
-                <w:b/>
-                <w:bCs/>
-                <w:color w:val="292929"/>
-                <w:kern w:val="0"/>
-                <w:lang w:val="fr-FR"/>
-                <w14:ligatures w14:val="none"/>
-              </w:rPr>
-              <w:t>:</w:t>
+              <w:t>Obiectivul activității:</w:t>
             </w:r>
             <w:r>
               <w:rPr>
@@ -1236,227 +475,7 @@
                 <w:lang w:val="fr-FR"/>
                 <w14:ligatures w14:val="none"/>
               </w:rPr>
-              <w:t xml:space="preserve">  </w:t>
-            </w:r>
-            <w:proofErr w:type="spellStart"/>
-            <w:r>
-              <w:rPr>
-                <w:rFonts w:ascii="Open Sans" w:eastAsia="Times New Roman" w:hAnsi="Open Sans" w:cs="Open Sans"/>
-                <w:color w:val="292929"/>
-                <w:kern w:val="0"/>
-                <w:lang w:val="fr-FR"/>
-                <w14:ligatures w14:val="none"/>
-              </w:rPr>
-              <w:t>Creați</w:t>
-            </w:r>
-            <w:proofErr w:type="spellEnd"/>
-            <w:r>
-              <w:rPr>
-                <w:rFonts w:ascii="Open Sans" w:eastAsia="Times New Roman" w:hAnsi="Open Sans" w:cs="Open Sans"/>
-                <w:color w:val="292929"/>
-                <w:kern w:val="0"/>
-                <w:lang w:val="fr-FR"/>
-                <w14:ligatures w14:val="none"/>
-              </w:rPr>
-              <w:t xml:space="preserve"> un plan </w:t>
-            </w:r>
-            <w:proofErr w:type="spellStart"/>
-            <w:r>
-              <w:rPr>
-                <w:rFonts w:ascii="Open Sans" w:eastAsia="Times New Roman" w:hAnsi="Open Sans" w:cs="Open Sans"/>
-                <w:color w:val="292929"/>
-                <w:kern w:val="0"/>
-                <w:lang w:val="fr-FR"/>
-                <w14:ligatures w14:val="none"/>
-              </w:rPr>
-              <w:t>pentru</w:t>
-            </w:r>
-            <w:proofErr w:type="spellEnd"/>
-            <w:r>
-              <w:rPr>
-                <w:rFonts w:ascii="Open Sans" w:eastAsia="Times New Roman" w:hAnsi="Open Sans" w:cs="Open Sans"/>
-                <w:color w:val="292929"/>
-                <w:kern w:val="0"/>
-                <w:lang w:val="fr-FR"/>
-                <w14:ligatures w14:val="none"/>
-              </w:rPr>
-              <w:t xml:space="preserve"> a </w:t>
-            </w:r>
-            <w:proofErr w:type="spellStart"/>
-            <w:r>
-              <w:rPr>
-                <w:rFonts w:ascii="Open Sans" w:eastAsia="Times New Roman" w:hAnsi="Open Sans" w:cs="Open Sans"/>
-                <w:color w:val="292929"/>
-                <w:kern w:val="0"/>
-                <w:lang w:val="fr-FR"/>
-                <w14:ligatures w14:val="none"/>
-              </w:rPr>
-              <w:t>folosi</w:t>
-            </w:r>
-            <w:proofErr w:type="spellEnd"/>
-            <w:r>
-              <w:rPr>
-                <w:rFonts w:ascii="Open Sans" w:eastAsia="Times New Roman" w:hAnsi="Open Sans" w:cs="Open Sans"/>
-                <w:color w:val="292929"/>
-                <w:kern w:val="0"/>
-                <w:lang w:val="fr-FR"/>
-                <w14:ligatures w14:val="none"/>
-              </w:rPr>
-              <w:t xml:space="preserve"> IA </w:t>
-            </w:r>
-            <w:proofErr w:type="spellStart"/>
-            <w:r>
-              <w:rPr>
-                <w:rFonts w:ascii="Open Sans" w:eastAsia="Times New Roman" w:hAnsi="Open Sans" w:cs="Open Sans"/>
-                <w:color w:val="292929"/>
-                <w:kern w:val="0"/>
-                <w:lang w:val="fr-FR"/>
-                <w14:ligatures w14:val="none"/>
-              </w:rPr>
-              <w:t>generativă</w:t>
-            </w:r>
-            <w:proofErr w:type="spellEnd"/>
-            <w:r>
-              <w:rPr>
-                <w:rFonts w:ascii="Open Sans" w:eastAsia="Times New Roman" w:hAnsi="Open Sans" w:cs="Open Sans"/>
-                <w:color w:val="292929"/>
-                <w:kern w:val="0"/>
-                <w:lang w:val="fr-FR"/>
-                <w14:ligatures w14:val="none"/>
-              </w:rPr>
-              <w:t xml:space="preserve"> </w:t>
-            </w:r>
-            <w:proofErr w:type="spellStart"/>
-            <w:r>
-              <w:rPr>
-                <w:rFonts w:ascii="Open Sans" w:eastAsia="Times New Roman" w:hAnsi="Open Sans" w:cs="Open Sans"/>
-                <w:color w:val="292929"/>
-                <w:kern w:val="0"/>
-                <w:lang w:val="fr-FR"/>
-                <w14:ligatures w14:val="none"/>
-              </w:rPr>
-              <w:t>în</w:t>
-            </w:r>
-            <w:proofErr w:type="spellEnd"/>
-            <w:r>
-              <w:rPr>
-                <w:rFonts w:ascii="Open Sans" w:eastAsia="Times New Roman" w:hAnsi="Open Sans" w:cs="Open Sans"/>
-                <w:color w:val="292929"/>
-                <w:kern w:val="0"/>
-                <w:lang w:val="fr-FR"/>
-                <w14:ligatures w14:val="none"/>
-              </w:rPr>
-              <w:t xml:space="preserve"> </w:t>
-            </w:r>
-            <w:proofErr w:type="spellStart"/>
-            <w:r>
-              <w:rPr>
-                <w:rFonts w:ascii="Open Sans" w:eastAsia="Times New Roman" w:hAnsi="Open Sans" w:cs="Open Sans"/>
-                <w:color w:val="292929"/>
-                <w:kern w:val="0"/>
-                <w:lang w:val="fr-FR"/>
-                <w14:ligatures w14:val="none"/>
-              </w:rPr>
-              <w:t>acest</w:t>
-            </w:r>
-            <w:proofErr w:type="spellEnd"/>
-            <w:r>
-              <w:rPr>
-                <w:rFonts w:ascii="Open Sans" w:eastAsia="Times New Roman" w:hAnsi="Open Sans" w:cs="Open Sans"/>
-                <w:color w:val="292929"/>
-                <w:kern w:val="0"/>
-                <w:lang w:val="fr-FR"/>
-                <w14:ligatures w14:val="none"/>
-              </w:rPr>
-              <w:t xml:space="preserve"> </w:t>
-            </w:r>
-            <w:proofErr w:type="spellStart"/>
-            <w:r>
-              <w:rPr>
-                <w:rFonts w:ascii="Open Sans" w:eastAsia="Times New Roman" w:hAnsi="Open Sans" w:cs="Open Sans"/>
-                <w:color w:val="292929"/>
-                <w:kern w:val="0"/>
-                <w:lang w:val="fr-FR"/>
-                <w14:ligatures w14:val="none"/>
-              </w:rPr>
-              <w:t>scop</w:t>
-            </w:r>
-            <w:proofErr w:type="spellEnd"/>
-            <w:r>
-              <w:rPr>
-                <w:rFonts w:ascii="Open Sans" w:eastAsia="Times New Roman" w:hAnsi="Open Sans" w:cs="Open Sans"/>
-                <w:color w:val="292929"/>
-                <w:kern w:val="0"/>
-                <w:lang w:val="fr-FR"/>
-                <w14:ligatures w14:val="none"/>
-              </w:rPr>
-              <w:t xml:space="preserve">, </w:t>
-            </w:r>
-            <w:proofErr w:type="spellStart"/>
-            <w:r>
-              <w:rPr>
-                <w:rFonts w:ascii="Open Sans" w:eastAsia="Times New Roman" w:hAnsi="Open Sans" w:cs="Open Sans"/>
-                <w:color w:val="292929"/>
-                <w:kern w:val="0"/>
-                <w:lang w:val="fr-FR"/>
-                <w14:ligatures w14:val="none"/>
-              </w:rPr>
-              <w:t>folosind</w:t>
-            </w:r>
-            <w:proofErr w:type="spellEnd"/>
-            <w:r>
-              <w:rPr>
-                <w:rFonts w:ascii="Open Sans" w:eastAsia="Times New Roman" w:hAnsi="Open Sans" w:cs="Open Sans"/>
-                <w:color w:val="292929"/>
-                <w:kern w:val="0"/>
-                <w:lang w:val="fr-FR"/>
-                <w14:ligatures w14:val="none"/>
-              </w:rPr>
-              <w:t xml:space="preserve"> </w:t>
-            </w:r>
-            <w:proofErr w:type="spellStart"/>
-            <w:r>
-              <w:rPr>
-                <w:rFonts w:ascii="Open Sans" w:eastAsia="Times New Roman" w:hAnsi="Open Sans" w:cs="Open Sans"/>
-                <w:color w:val="292929"/>
-                <w:kern w:val="0"/>
-                <w:lang w:val="fr-FR"/>
-                <w14:ligatures w14:val="none"/>
-              </w:rPr>
-              <w:t>cadrul</w:t>
-            </w:r>
-            <w:proofErr w:type="spellEnd"/>
-            <w:r>
-              <w:rPr>
-                <w:rFonts w:ascii="Open Sans" w:eastAsia="Times New Roman" w:hAnsi="Open Sans" w:cs="Open Sans"/>
-                <w:color w:val="292929"/>
-                <w:kern w:val="0"/>
-                <w:lang w:val="fr-FR"/>
-                <w14:ligatures w14:val="none"/>
-              </w:rPr>
-              <w:t xml:space="preserve"> de </w:t>
-            </w:r>
-            <w:proofErr w:type="spellStart"/>
-            <w:r>
-              <w:rPr>
-                <w:rFonts w:ascii="Open Sans" w:eastAsia="Times New Roman" w:hAnsi="Open Sans" w:cs="Open Sans"/>
-                <w:color w:val="292929"/>
-                <w:kern w:val="0"/>
-                <w:lang w:val="fr-FR"/>
-                <w14:ligatures w14:val="none"/>
-              </w:rPr>
-              <w:t>decizie</w:t>
-            </w:r>
-            <w:proofErr w:type="spellEnd"/>
-            <w:r>
-              <w:rPr>
-                <w:rFonts w:ascii="Open Sans" w:eastAsia="Times New Roman" w:hAnsi="Open Sans" w:cs="Open Sans"/>
-                <w:color w:val="292929"/>
-                <w:kern w:val="0"/>
-                <w:lang w:val="fr-FR"/>
-                <w14:ligatures w14:val="none"/>
-              </w:rPr>
-              <w:t>.</w:t>
+              <w:t xml:space="preserve">  Creați un plan pentru a folosi IA generativă în acest scop, folosind cadrul de decizie.</w:t>
             </w:r>
           </w:p>
           <w:p>
@@ -1517,39 +536,8 @@
           <w:bCs/>
           <w:lang w:val="fr-FR"/>
         </w:rPr>
-        <w:t xml:space="preserve"> </w:t>
-      </w:r>
-      <w:proofErr w:type="spellStart"/>
-      <w:r>
-        <w:rPr>
-          <w:rFonts w:ascii="Open Sans" w:hAnsi="Open Sans" w:cs="Open Sans"/>
-          <w:b/>
-          <w:bCs/>
-          <w:lang w:val="fr-FR"/>
-        </w:rPr>
-        <w:t>Arborele</w:t>
-      </w:r>
-      <w:proofErr w:type="spellEnd"/>
-      <w:r>
-        <w:rPr>
-          <w:rFonts w:ascii="Open Sans" w:hAnsi="Open Sans" w:cs="Open Sans"/>
-          <w:b/>
-          <w:bCs/>
-          <w:lang w:val="fr-FR"/>
-        </w:rPr>
-        <w:t xml:space="preserve"> de </w:t>
-      </w:r>
-      <w:proofErr w:type="spellStart"/>
-      <w:r>
-        <w:rPr>
-          <w:rFonts w:ascii="Open Sans" w:hAnsi="Open Sans" w:cs="Open Sans"/>
-          <w:b/>
-          <w:bCs/>
-          <w:lang w:val="fr-FR"/>
-        </w:rPr>
-        <w:t>Decizie</w:t>
-      </w:r>
-      <w:proofErr w:type="spellEnd"/>
+        <w:t xml:space="preserve"> Arborele de Decizie</w:t>
+      </w:r>
       <w:r>
         <w:rPr>
           <w:rFonts w:ascii="Open Sans" w:hAnsi="Open Sans" w:cs="Open Sans"/>
@@ -1572,101 +560,47 @@
           <w:lang w:val="fr-FR"/>
         </w:rPr>
       </w:pPr>
-      <w:proofErr w:type="spellStart"/>
       <w:r>
         <w:rPr>
           <w:rFonts w:ascii="Open Sans" w:hAnsi="Open Sans" w:cs="Open Sans"/>
           <w:lang w:val="fr-FR"/>
         </w:rPr>
-        <w:t>Sarcina</w:t>
-      </w:r>
-      <w:proofErr w:type="spellEnd"/>
+        <w:t>Sarcina este clară</w:t>
+      </w:r>
       <w:r>
         <w:rPr>
           <w:rFonts w:ascii="Open Sans" w:hAnsi="Open Sans" w:cs="Open Sans"/>
           <w:lang w:val="fr-FR"/>
         </w:rPr>
-        <w:t xml:space="preserve"> este </w:t>
-      </w:r>
-      <w:proofErr w:type="spellStart"/>
+        <w:t> ?</w:t>
+      </w:r>
       <w:r>
         <w:rPr>
           <w:rFonts w:ascii="Open Sans" w:hAnsi="Open Sans" w:cs="Open Sans"/>
           <w:lang w:val="fr-FR"/>
         </w:rPr>
-        <w:t>clară</w:t>
-      </w:r>
-      <w:proofErr w:type="spellEnd"/>
+        <w:t xml:space="preserve"> </w:t>
+      </w:r>
       <w:r>
         <w:rPr>
           <w:rFonts w:ascii="Open Sans" w:hAnsi="Open Sans" w:cs="Open Sans"/>
           <w:lang w:val="fr-FR"/>
         </w:rPr>
+        <w:t>Ce fel de risc implică (scăzut sau ridicat)</w:t>
+      </w:r>
+      <w:r>
+        <w:rPr>
+          <w:rFonts w:ascii="Open Sans" w:hAnsi="Open Sans" w:cs="Open Sans"/>
+          <w:lang w:val="fr-FR"/>
+        </w:rPr>
         <w:t xml:space="preserve"> </w:t>
       </w:r>
-      <w:proofErr w:type="spellStart"/>
       <w:r>
         <w:rPr>
           <w:rFonts w:ascii="Open Sans" w:hAnsi="Open Sans" w:cs="Open Sans"/>
           <w:lang w:val="fr-FR"/>
         </w:rPr>
-        <w:t>și</w:t>
-      </w:r>
-      <w:proofErr w:type="spellEnd"/>
-      <w:r>
-        <w:rPr>
-          <w:rFonts w:ascii="Open Sans" w:hAnsi="Open Sans" w:cs="Open Sans"/>
-          <w:lang w:val="fr-FR"/>
-        </w:rPr>
-        <w:t xml:space="preserve"> </w:t>
-      </w:r>
-      <w:proofErr w:type="spellStart"/>
-      <w:r>
-        <w:rPr>
-          <w:rFonts w:ascii="Open Sans" w:hAnsi="Open Sans" w:cs="Open Sans"/>
-          <w:lang w:val="fr-FR"/>
-        </w:rPr>
-        <w:t>cu</w:t>
-      </w:r>
-      <w:proofErr w:type="spellEnd"/>
-      <w:r>
-        <w:rPr>
-          <w:rFonts w:ascii="Open Sans" w:hAnsi="Open Sans" w:cs="Open Sans"/>
-          <w:lang w:val="fr-FR"/>
-        </w:rPr>
-        <w:t xml:space="preserve"> </w:t>
-      </w:r>
-      <w:proofErr w:type="spellStart"/>
-      <w:r>
-        <w:rPr>
-          <w:rFonts w:ascii="Open Sans" w:hAnsi="Open Sans" w:cs="Open Sans"/>
-          <w:lang w:val="fr-FR"/>
-        </w:rPr>
-        <w:t>risc</w:t>
-      </w:r>
-      <w:proofErr w:type="spellEnd"/>
-      <w:r>
-        <w:rPr>
-          <w:rFonts w:ascii="Open Sans" w:hAnsi="Open Sans" w:cs="Open Sans"/>
-          <w:lang w:val="fr-FR"/>
-        </w:rPr>
-        <w:t xml:space="preserve"> </w:t>
-      </w:r>
-      <w:proofErr w:type="spellStart"/>
-      <w:r>
-        <w:rPr>
-          <w:rFonts w:ascii="Open Sans" w:hAnsi="Open Sans" w:cs="Open Sans"/>
-          <w:lang w:val="fr-FR"/>
-        </w:rPr>
-        <w:t>scăzut</w:t>
-      </w:r>
-      <w:proofErr w:type="spellEnd"/>
-      <w:r>
-        <w:rPr>
-          <w:rFonts w:ascii="Open Sans" w:hAnsi="Open Sans" w:cs="Open Sans"/>
-          <w:lang w:val="fr-FR"/>
-        </w:rPr>
-        <w:t xml:space="preserve">? </w:t>
+        <w:t>?</w:t>
       </w:r>
     </w:p>
     <w:p>
@@ -1681,69 +615,12 @@
           <w:lang w:val="fr-FR"/>
         </w:rPr>
       </w:pPr>
-      <w:proofErr w:type="spellStart"/>
       <w:r>
         <w:rPr>
           <w:rFonts w:ascii="Open Sans" w:hAnsi="Open Sans" w:cs="Open Sans"/>
           <w:lang w:val="fr-FR"/>
         </w:rPr>
-        <w:t>Rezultatul</w:t>
-      </w:r>
-      <w:proofErr w:type="spellEnd"/>
-      <w:r>
-        <w:rPr>
-          <w:rFonts w:ascii="Open Sans" w:hAnsi="Open Sans" w:cs="Open Sans"/>
-          <w:lang w:val="fr-FR"/>
-        </w:rPr>
-        <w:t xml:space="preserve"> </w:t>
-      </w:r>
-      <w:proofErr w:type="spellStart"/>
-      <w:r>
-        <w:rPr>
-          <w:rFonts w:ascii="Open Sans" w:hAnsi="Open Sans" w:cs="Open Sans"/>
-          <w:lang w:val="fr-FR"/>
-        </w:rPr>
-        <w:t>trebuie</w:t>
-      </w:r>
-      <w:proofErr w:type="spellEnd"/>
-      <w:r>
-        <w:rPr>
-          <w:rFonts w:ascii="Open Sans" w:hAnsi="Open Sans" w:cs="Open Sans"/>
-          <w:lang w:val="fr-FR"/>
-        </w:rPr>
-        <w:t xml:space="preserve"> </w:t>
-      </w:r>
-      <w:proofErr w:type="spellStart"/>
-      <w:r>
-        <w:rPr>
-          <w:rFonts w:ascii="Open Sans" w:hAnsi="Open Sans" w:cs="Open Sans"/>
-          <w:lang w:val="fr-FR"/>
-        </w:rPr>
-        <w:t>să</w:t>
-      </w:r>
-      <w:proofErr w:type="spellEnd"/>
-      <w:r>
-        <w:rPr>
-          <w:rFonts w:ascii="Open Sans" w:hAnsi="Open Sans" w:cs="Open Sans"/>
-          <w:lang w:val="fr-FR"/>
-        </w:rPr>
-        <w:t xml:space="preserve"> fie 100% </w:t>
-      </w:r>
-      <w:proofErr w:type="spellStart"/>
-      <w:r>
-        <w:rPr>
-          <w:rFonts w:ascii="Open Sans" w:hAnsi="Open Sans" w:cs="Open Sans"/>
-          <w:lang w:val="fr-FR"/>
-        </w:rPr>
-        <w:t>corect</w:t>
-      </w:r>
-      <w:proofErr w:type="spellEnd"/>
-      <w:r>
-        <w:rPr>
-          <w:rFonts w:ascii="Open Sans" w:hAnsi="Open Sans" w:cs="Open Sans"/>
-          <w:lang w:val="fr-FR"/>
-        </w:rPr>
-        <w:t xml:space="preserve">? </w:t>
+        <w:t xml:space="preserve">Rezultatul trebuie să fie 100% corect? </w:t>
       </w:r>
     </w:p>
     <w:p>
@@ -1763,71 +640,7 @@
           <w:rFonts w:ascii="Open Sans" w:hAnsi="Open Sans" w:cs="Open Sans"/>
           <w:lang w:val="fr-FR"/>
         </w:rPr>
-        <w:t xml:space="preserve">Ai </w:t>
-      </w:r>
-      <w:proofErr w:type="spellStart"/>
-      <w:r>
-        <w:rPr>
-          <w:rFonts w:ascii="Open Sans" w:hAnsi="Open Sans" w:cs="Open Sans"/>
-          <w:lang w:val="fr-FR"/>
-        </w:rPr>
-        <w:t>expertiza</w:t>
-      </w:r>
-      <w:proofErr w:type="spellEnd"/>
-      <w:r>
-        <w:rPr>
-          <w:rFonts w:ascii="Open Sans" w:hAnsi="Open Sans" w:cs="Open Sans"/>
-          <w:lang w:val="fr-FR"/>
-        </w:rPr>
-        <w:t xml:space="preserve"> </w:t>
-      </w:r>
-      <w:proofErr w:type="spellStart"/>
-      <w:r>
-        <w:rPr>
-          <w:rFonts w:ascii="Open Sans" w:hAnsi="Open Sans" w:cs="Open Sans"/>
-          <w:lang w:val="fr-FR"/>
-        </w:rPr>
-        <w:t>să</w:t>
-      </w:r>
-      <w:proofErr w:type="spellEnd"/>
-      <w:r>
-        <w:rPr>
-          <w:rFonts w:ascii="Open Sans" w:hAnsi="Open Sans" w:cs="Open Sans"/>
-          <w:lang w:val="fr-FR"/>
-        </w:rPr>
-        <w:t xml:space="preserve"> </w:t>
-      </w:r>
-      <w:proofErr w:type="spellStart"/>
-      <w:r>
-        <w:rPr>
-          <w:rFonts w:ascii="Open Sans" w:hAnsi="Open Sans" w:cs="Open Sans"/>
-          <w:lang w:val="fr-FR"/>
-        </w:rPr>
-        <w:t>verifici</w:t>
-      </w:r>
-      <w:proofErr w:type="spellEnd"/>
-      <w:r>
-        <w:rPr>
-          <w:rFonts w:ascii="Open Sans" w:hAnsi="Open Sans" w:cs="Open Sans"/>
-          <w:lang w:val="fr-FR"/>
-        </w:rPr>
-        <w:t xml:space="preserve"> </w:t>
-      </w:r>
-      <w:proofErr w:type="spellStart"/>
-      <w:r>
-        <w:rPr>
-          <w:rFonts w:ascii="Open Sans" w:hAnsi="Open Sans" w:cs="Open Sans"/>
-          <w:lang w:val="fr-FR"/>
-        </w:rPr>
-        <w:t>rezultatul</w:t>
-      </w:r>
-      <w:proofErr w:type="spellEnd"/>
-      <w:r>
-        <w:rPr>
-          <w:rFonts w:ascii="Open Sans" w:hAnsi="Open Sans" w:cs="Open Sans"/>
-          <w:lang w:val="fr-FR"/>
-        </w:rPr>
-        <w:t xml:space="preserve">? </w:t>
+        <w:t xml:space="preserve">Ai expertiza să verifici rezultatul? </w:t>
       </w:r>
     </w:p>
     <w:p>
@@ -1842,53 +655,12 @@
           <w:lang w:val="fr-FR"/>
         </w:rPr>
       </w:pPr>
-      <w:proofErr w:type="spellStart"/>
       <w:r>
         <w:rPr>
           <w:rFonts w:ascii="Open Sans" w:hAnsi="Open Sans" w:cs="Open Sans"/>
           <w:lang w:val="fr-FR"/>
         </w:rPr>
-        <w:t>Sunt</w:t>
-      </w:r>
-      <w:proofErr w:type="spellEnd"/>
-      <w:r>
-        <w:rPr>
-          <w:rFonts w:ascii="Open Sans" w:hAnsi="Open Sans" w:cs="Open Sans"/>
-          <w:lang w:val="fr-FR"/>
-        </w:rPr>
-        <w:t xml:space="preserve"> </w:t>
-      </w:r>
-      <w:proofErr w:type="spellStart"/>
-      <w:r>
-        <w:rPr>
-          <w:rFonts w:ascii="Open Sans" w:hAnsi="Open Sans" w:cs="Open Sans"/>
-          <w:lang w:val="fr-FR"/>
-        </w:rPr>
-        <w:t>implicate</w:t>
-      </w:r>
-      <w:proofErr w:type="spellEnd"/>
-      <w:r>
-        <w:rPr>
-          <w:rFonts w:ascii="Open Sans" w:hAnsi="Open Sans" w:cs="Open Sans"/>
-          <w:lang w:val="fr-FR"/>
-        </w:rPr>
-        <w:t xml:space="preserve"> date </w:t>
-      </w:r>
-      <w:proofErr w:type="spellStart"/>
-      <w:r>
-        <w:rPr>
-          <w:rFonts w:ascii="Open Sans" w:hAnsi="Open Sans" w:cs="Open Sans"/>
-          <w:lang w:val="fr-FR"/>
-        </w:rPr>
-        <w:t>confidențiale</w:t>
-      </w:r>
-      <w:proofErr w:type="spellEnd"/>
-      <w:r>
-        <w:rPr>
-          <w:rFonts w:ascii="Open Sans" w:hAnsi="Open Sans" w:cs="Open Sans"/>
-          <w:lang w:val="fr-FR"/>
-        </w:rPr>
-        <w:t xml:space="preserve">? </w:t>
+        <w:t xml:space="preserve">Sunt implicate date confidențiale? </w:t>
       </w:r>
     </w:p>
     <w:p>
@@ -1903,97 +675,29 @@
           <w:lang w:val="fr-FR"/>
         </w:rPr>
       </w:pPr>
-      <w:proofErr w:type="spellStart"/>
       <w:r>
         <w:rPr>
           <w:rFonts w:ascii="Open Sans" w:hAnsi="Open Sans" w:cs="Open Sans"/>
           <w:lang w:val="fr-FR"/>
         </w:rPr>
-        <w:t>Există</w:t>
-      </w:r>
-      <w:proofErr w:type="spellEnd"/>
-      <w:r>
-        <w:rPr>
-          <w:rFonts w:ascii="Open Sans" w:hAnsi="Open Sans" w:cs="Open Sans"/>
+        <w:t xml:space="preserve">Există risc etic/părtinire? </w:t>
+      </w:r>
+    </w:p>
+    <w:p>
+      <w:pPr>
+        <w:rPr>
+          <w:rFonts w:cs="Segoe UI Emoji"/>
+          <w:lang w:val="ro-RO"/>
+        </w:rPr>
+      </w:pPr>
+      <w:r>
+        <w:rPr>
+          <w:rFonts w:ascii="Open Sans" w:hAnsi="Open Sans" w:cs="Open Sans"/>
+          <w:b/>
+          <w:bCs/>
           <w:lang w:val="fr-FR"/>
         </w:rPr>
-        <w:t xml:space="preserve"> </w:t>
-      </w:r>
-      <w:proofErr w:type="spellStart"/>
-      <w:r>
-        <w:rPr>
-          <w:rFonts w:ascii="Open Sans" w:hAnsi="Open Sans" w:cs="Open Sans"/>
-          <w:lang w:val="fr-FR"/>
-        </w:rPr>
-        <w:t>risc</w:t>
-      </w:r>
-      <w:proofErr w:type="spellEnd"/>
-      <w:r>
-        <w:rPr>
-          <w:rFonts w:ascii="Open Sans" w:hAnsi="Open Sans" w:cs="Open Sans"/>
-          <w:lang w:val="fr-FR"/>
-        </w:rPr>
-        <w:t xml:space="preserve"> </w:t>
-      </w:r>
-      <w:proofErr w:type="spellStart"/>
-      <w:r>
-        <w:rPr>
-          <w:rFonts w:ascii="Open Sans" w:hAnsi="Open Sans" w:cs="Open Sans"/>
-          <w:lang w:val="fr-FR"/>
-        </w:rPr>
-        <w:t>etic</w:t>
-      </w:r>
-      <w:proofErr w:type="spellEnd"/>
-      <w:r>
-        <w:rPr>
-          <w:rFonts w:ascii="Open Sans" w:hAnsi="Open Sans" w:cs="Open Sans"/>
-          <w:lang w:val="fr-FR"/>
-        </w:rPr>
-        <w:t>/</w:t>
-      </w:r>
-      <w:proofErr w:type="spellStart"/>
-      <w:r>
-        <w:rPr>
-          <w:rFonts w:ascii="Open Sans" w:hAnsi="Open Sans" w:cs="Open Sans"/>
-          <w:lang w:val="fr-FR"/>
-        </w:rPr>
-        <w:t>părtinire</w:t>
-      </w:r>
-      <w:proofErr w:type="spellEnd"/>
-      <w:r>
-        <w:rPr>
-          <w:rFonts w:ascii="Open Sans" w:hAnsi="Open Sans" w:cs="Open Sans"/>
-          <w:lang w:val="fr-FR"/>
-        </w:rPr>
-        <w:t xml:space="preserve">? </w:t>
-      </w:r>
-    </w:p>
-    <w:p>
-      <w:pPr>
-        <w:rPr>
-          <w:rFonts w:cs="Segoe UI Emoji"/>
-          <w:lang w:val="ro-RO"/>
-        </w:rPr>
-      </w:pPr>
-      <w:proofErr w:type="spellStart"/>
-      <w:r>
-        <w:rPr>
-          <w:rFonts w:ascii="Open Sans" w:hAnsi="Open Sans" w:cs="Open Sans"/>
-          <w:b/>
-          <w:bCs/>
-          <w:lang w:val="fr-FR"/>
-        </w:rPr>
-        <w:t>Concluzie</w:t>
-      </w:r>
-      <w:proofErr w:type="spellEnd"/>
-      <w:r>
-        <w:rPr>
-          <w:rFonts w:ascii="Open Sans" w:hAnsi="Open Sans" w:cs="Open Sans"/>
-          <w:b/>
-          <w:bCs/>
-          <w:lang w:val="fr-FR"/>
-        </w:rPr>
-        <w:t>:</w:t>
+        <w:t>Concluzie:</w:t>
       </w:r>
       <w:r>
         <w:rPr>
@@ -2007,65 +711,8 @@
           <w:rFonts w:ascii="Segoe UI Emoji" w:hAnsi="Segoe UI Emoji" w:cs="Segoe UI Emoji"/>
           <w:lang w:val="fr-FR"/>
         </w:rPr>
-        <w:t xml:space="preserve">Se </w:t>
-      </w:r>
-      <w:proofErr w:type="spellStart"/>
-      <w:r>
-        <w:rPr>
-          <w:rFonts w:ascii="Segoe UI Emoji" w:hAnsi="Segoe UI Emoji" w:cs="Segoe UI Emoji"/>
-          <w:lang w:val="fr-FR"/>
-        </w:rPr>
-        <w:t>poate</w:t>
-      </w:r>
-      <w:proofErr w:type="spellEnd"/>
-      <w:r>
-        <w:rPr>
-          <w:rFonts w:ascii="Segoe UI Emoji" w:hAnsi="Segoe UI Emoji" w:cs="Segoe UI Emoji"/>
-          <w:lang w:val="fr-FR"/>
-        </w:rPr>
-        <w:t xml:space="preserve"> </w:t>
-      </w:r>
-      <w:proofErr w:type="spellStart"/>
-      <w:r>
-        <w:rPr>
-          <w:rFonts w:ascii="Segoe UI Emoji" w:hAnsi="Segoe UI Emoji" w:cs="Segoe UI Emoji"/>
-          <w:lang w:val="fr-FR"/>
-        </w:rPr>
-        <w:t>sau</w:t>
-      </w:r>
-      <w:proofErr w:type="spellEnd"/>
-      <w:r>
-        <w:rPr>
-          <w:rFonts w:ascii="Segoe UI Emoji" w:hAnsi="Segoe UI Emoji" w:cs="Segoe UI Emoji"/>
-          <w:lang w:val="fr-FR"/>
-        </w:rPr>
-        <w:t xml:space="preserve"> nu </w:t>
-      </w:r>
-      <w:proofErr w:type="spellStart"/>
-      <w:r>
-        <w:rPr>
-          <w:rFonts w:ascii="Segoe UI Emoji" w:hAnsi="Segoe UI Emoji" w:cs="Segoe UI Emoji"/>
-          <w:lang w:val="fr-FR"/>
-        </w:rPr>
-        <w:t>utiliza</w:t>
-      </w:r>
-      <w:proofErr w:type="spellEnd"/>
-      <w:r>
-        <w:rPr>
-          <w:rFonts w:ascii="Segoe UI Emoji" w:hAnsi="Segoe UI Emoji" w:cs="Segoe UI Emoji"/>
-          <w:lang w:val="fr-FR"/>
-        </w:rPr>
-        <w:t xml:space="preserve"> IA </w:t>
-      </w:r>
-      <w:proofErr w:type="spellStart"/>
-      <w:r>
-        <w:rPr>
-          <w:rFonts w:ascii="Segoe UI Emoji" w:hAnsi="Segoe UI Emoji" w:cs="Segoe UI Emoji"/>
-          <w:lang w:val="fr-FR"/>
-        </w:rPr>
-        <w:t>generativ</w:t>
-      </w:r>
-      <w:proofErr w:type="spellEnd"/>
+        <w:t>Se poate sau nu utiliza IA generativ</w:t>
+      </w:r>
       <w:r>
         <w:rPr>
           <w:rFonts w:cs="Segoe UI Emoji"/>
@@ -2094,7 +741,6 @@
           <w:lang w:val="ro-RO"/>
         </w:rPr>
       </w:pPr>
-      <w:proofErr w:type="spellStart"/>
       <w:r>
         <w:rPr>
           <w:rFonts w:ascii="Open Sans" w:hAnsi="Open Sans" w:cs="Open Sans"/>
@@ -2102,76 +748,14 @@
           <w:bCs/>
           <w:lang w:val="fr-FR"/>
         </w:rPr>
-        <w:t>Cadru</w:t>
-      </w:r>
-      <w:proofErr w:type="spellEnd"/>
-      <w:r>
-        <w:rPr>
-          <w:rFonts w:ascii="Open Sans" w:hAnsi="Open Sans" w:cs="Open Sans"/>
-          <w:b/>
-          <w:bCs/>
+        <w:t xml:space="preserve">Cadru de Decizie </w:t>
+      </w:r>
+      <w:r>
+        <w:rPr>
+          <w:rFonts w:ascii="Open Sans" w:hAnsi="Open Sans" w:cs="Open Sans"/>
           <w:lang w:val="fr-FR"/>
         </w:rPr>
-        <w:t xml:space="preserve"> de </w:t>
-      </w:r>
-      <w:proofErr w:type="spellStart"/>
-      <w:r>
-        <w:rPr>
-          <w:rFonts w:ascii="Open Sans" w:hAnsi="Open Sans" w:cs="Open Sans"/>
-          <w:b/>
-          <w:bCs/>
-          <w:lang w:val="fr-FR"/>
-        </w:rPr>
-        <w:t>Decizie</w:t>
-      </w:r>
-      <w:proofErr w:type="spellEnd"/>
-      <w:r>
-        <w:rPr>
-          <w:rFonts w:ascii="Open Sans" w:hAnsi="Open Sans" w:cs="Open Sans"/>
-          <w:b/>
-          <w:bCs/>
-          <w:lang w:val="fr-FR"/>
-        </w:rPr>
-        <w:t xml:space="preserve"> </w:t>
-      </w:r>
-      <w:r>
-        <w:rPr>
-          <w:rFonts w:ascii="Open Sans" w:hAnsi="Open Sans" w:cs="Open Sans"/>
-          <w:lang w:val="fr-FR"/>
-        </w:rPr>
-        <w:t>(</w:t>
-      </w:r>
-      <w:proofErr w:type="spellStart"/>
-      <w:r>
-        <w:rPr>
-          <w:rFonts w:ascii="Open Sans" w:hAnsi="Open Sans" w:cs="Open Sans"/>
-          <w:lang w:val="fr-FR"/>
-        </w:rPr>
-        <w:t>schița</w:t>
-      </w:r>
-      <w:proofErr w:type="spellEnd"/>
-      <w:r>
-        <w:rPr>
-          <w:rFonts w:ascii="Open Sans" w:hAnsi="Open Sans" w:cs="Open Sans"/>
-          <w:lang w:val="fr-FR"/>
-        </w:rPr>
-        <w:t xml:space="preserve"> </w:t>
-      </w:r>
-      <w:proofErr w:type="spellStart"/>
-      <w:r>
-        <w:rPr>
-          <w:rFonts w:ascii="Open Sans" w:hAnsi="Open Sans" w:cs="Open Sans"/>
-          <w:lang w:val="fr-FR"/>
-        </w:rPr>
-        <w:t>individuală</w:t>
-      </w:r>
-      <w:proofErr w:type="spellEnd"/>
-      <w:r>
-        <w:rPr>
-          <w:rFonts w:ascii="Open Sans" w:hAnsi="Open Sans" w:cs="Open Sans"/>
-          <w:lang w:val="fr-FR"/>
-        </w:rPr>
-        <w:t>)</w:t>
+        <w:t>(schița individuală)</w:t>
       </w:r>
       <w:r>
         <w:rPr>
@@ -2343,6 +927,20 @@
         </w:rPr>
         <w:t xml:space="preserve"> Ce se întâmplă dacă rezultatul este greșit sau de calitate slabă? Cât de importantă este această sarcină?</w:t>
       </w:r>
+      <w:r>
+        <w:rPr>
+          <w:rFonts w:ascii="Open Sans" w:hAnsi="Open Sans" w:cs="Open Sans"/>
+          <w:lang w:val="ro-RO"/>
+        </w:rPr>
+        <w:t xml:space="preserve"> </w:t>
+      </w:r>
+      <w:r>
+        <w:rPr>
+          <w:rFonts w:ascii="Open Sans" w:hAnsi="Open Sans" w:cs="Open Sans"/>
+          <w:lang w:val="ro-RO"/>
+        </w:rPr>
+        <w:t>Care ar putea fi consecințele?</w:t>
+      </w:r>
     </w:p>
     <w:p>
       <w:pPr>
@@ -2753,39 +1351,7 @@
           <w:rFonts w:ascii="Open Sans" w:hAnsi="Open Sans" w:cs="Open Sans"/>
           <w:lang w:val="ro-RO"/>
         </w:rPr>
-        <w:t>Ce instrument (</w:t>
-      </w:r>
-      <w:proofErr w:type="spellStart"/>
-      <w:r>
-        <w:rPr>
-          <w:rFonts w:ascii="Open Sans" w:hAnsi="Open Sans" w:cs="Open Sans"/>
-          <w:lang w:val="ro-RO"/>
-        </w:rPr>
-        <w:t>ChatGPT</w:t>
-      </w:r>
-      <w:proofErr w:type="spellEnd"/>
-      <w:r>
-        <w:rPr>
-          <w:rFonts w:ascii="Open Sans" w:hAnsi="Open Sans" w:cs="Open Sans"/>
-          <w:lang w:val="ro-RO"/>
-        </w:rPr>
-        <w:t xml:space="preserve">, </w:t>
-      </w:r>
-      <w:proofErr w:type="spellStart"/>
-      <w:r>
-        <w:rPr>
-          <w:rFonts w:ascii="Open Sans" w:hAnsi="Open Sans" w:cs="Open Sans"/>
-          <w:lang w:val="ro-RO"/>
-        </w:rPr>
-        <w:t>Gemini</w:t>
-      </w:r>
-      <w:proofErr w:type="spellEnd"/>
-      <w:r>
-        <w:rPr>
-          <w:rFonts w:ascii="Open Sans" w:hAnsi="Open Sans" w:cs="Open Sans"/>
-          <w:lang w:val="ro-RO"/>
-        </w:rPr>
-        <w:t>, Claude etc.) performează cel mai bine pentru capabilitatea de care am nevoie?</w:t>
+        <w:t>Ce instrument (ChatGPT, Gemini, Claude etc.) performează cel mai bine pentru capabilitatea de care am nevoie?</w:t>
       </w:r>
     </w:p>
     <w:p>
@@ -2947,23 +1513,7 @@
           <w:rFonts w:ascii="Open Sans" w:hAnsi="Open Sans" w:cs="Open Sans"/>
           <w:lang w:val="ro-RO"/>
         </w:rPr>
-        <w:t xml:space="preserve"> Ce face exact sistemul IA? (ex: generează un prim </w:t>
-      </w:r>
-      <w:proofErr w:type="spellStart"/>
-      <w:r>
-        <w:rPr>
-          <w:rFonts w:ascii="Open Sans" w:hAnsi="Open Sans" w:cs="Open Sans"/>
-          <w:lang w:val="ro-RO"/>
-        </w:rPr>
-        <w:t>draft</w:t>
-      </w:r>
-      <w:proofErr w:type="spellEnd"/>
-      <w:r>
-        <w:rPr>
-          <w:rFonts w:ascii="Open Sans" w:hAnsi="Open Sans" w:cs="Open Sans"/>
-          <w:lang w:val="ro-RO"/>
-        </w:rPr>
-        <w:t>, oferă opțiuni, corectează text).</w:t>
+        <w:t xml:space="preserve"> Ce face exact sistemul IA? (ex: generează un prim draft, oferă opțiuni, corectează text).</w:t>
       </w:r>
     </w:p>
     <w:p>

</xml_diff>

<commit_message>
Enhance decision framework documents and slides for clarity; add new scenarios for educational support and call center operations, and adjust content for better engagement.
</commit_message>
<xml_diff>
--- a/content/scenarii-lucru/A2-fise-lucru/A2-S1-Bibliotecar.docx
+++ b/content/scenarii-lucru/A2-fise-lucru/A2-S1-Bibliotecar.docx
@@ -28,6 +28,8 @@
           <w14:ligatures w14:val="none"/>
         </w:rPr>
       </w:pPr>
+      <w:bookmarkStart w:id="0" w:name="_Hlk210204693"/>
+      <w:proofErr w:type="spellStart"/>
       <w:r>
         <w:rPr>
           <w:rFonts w:ascii="Open Sans" w:eastAsia="Times New Roman" w:hAnsi="Open Sans" w:cs="Open Sans"/>
@@ -38,8 +40,9 @@
           <w:lang w:val="fr-FR"/>
           <w14:ligatures w14:val="none"/>
         </w:rPr>
-        <w:t>Scenariu 1</w:t>
-      </w:r>
+        <w:t>Scenariu</w:t>
+      </w:r>
+      <w:proofErr w:type="spellEnd"/>
       <w:r>
         <w:rPr>
           <w:rFonts w:ascii="Open Sans" w:eastAsia="Times New Roman" w:hAnsi="Open Sans" w:cs="Open Sans"/>
@@ -50,8 +53,21 @@
           <w:lang w:val="fr-FR"/>
           <w14:ligatures w14:val="none"/>
         </w:rPr>
+        <w:t xml:space="preserve"> 1</w:t>
+      </w:r>
+      <w:r>
+        <w:rPr>
+          <w:rFonts w:ascii="Open Sans" w:eastAsia="Times New Roman" w:hAnsi="Open Sans" w:cs="Open Sans"/>
+          <w:b/>
+          <w:bCs/>
+          <w:color w:val="292929"/>
+          <w:kern w:val="0"/>
+          <w:lang w:val="fr-FR"/>
+          <w14:ligatures w14:val="none"/>
+        </w:rPr>
         <w:t xml:space="preserve"> : </w:t>
       </w:r>
+      <w:proofErr w:type="spellStart"/>
       <w:r>
         <w:rPr>
           <w:rFonts w:ascii="Open Sans" w:eastAsia="Times New Roman" w:hAnsi="Open Sans" w:cs="Open Sans"/>
@@ -60,28 +76,85 @@
           <w:lang w:val="fr-FR"/>
           <w14:ligatures w14:val="none"/>
         </w:rPr>
-        <w:t>Catalogare și metadate</w:t>
-      </w:r>
+        <w:t>Catalogare</w:t>
+      </w:r>
+      <w:proofErr w:type="spellEnd"/>
       <w:r>
         <w:rPr>
           <w:rFonts w:ascii="Open Sans" w:eastAsia="Times New Roman" w:hAnsi="Open Sans" w:cs="Open Sans"/>
-          <w:b/>
-          <w:bCs/>
           <w:color w:val="292929"/>
           <w:kern w:val="0"/>
           <w:lang w:val="fr-FR"/>
           <w14:ligatures w14:val="none"/>
         </w:rPr>
+        <w:t xml:space="preserve"> </w:t>
+      </w:r>
+      <w:proofErr w:type="spellStart"/>
+      <w:r>
+        <w:rPr>
+          <w:rFonts w:ascii="Open Sans" w:eastAsia="Times New Roman" w:hAnsi="Open Sans" w:cs="Open Sans"/>
+          <w:color w:val="292929"/>
+          <w:kern w:val="0"/>
+          <w:lang w:val="fr-FR"/>
+          <w14:ligatures w14:val="none"/>
+        </w:rPr>
+        <w:t>și</w:t>
+      </w:r>
+      <w:proofErr w:type="spellEnd"/>
+      <w:r>
+        <w:rPr>
+          <w:rFonts w:ascii="Open Sans" w:eastAsia="Times New Roman" w:hAnsi="Open Sans" w:cs="Open Sans"/>
+          <w:color w:val="292929"/>
+          <w:kern w:val="0"/>
+          <w:lang w:val="fr-FR"/>
+          <w14:ligatures w14:val="none"/>
+        </w:rPr>
+        <w:t xml:space="preserve"> </w:t>
+      </w:r>
+      <w:proofErr w:type="spellStart"/>
+      <w:r>
+        <w:rPr>
+          <w:rFonts w:ascii="Open Sans" w:eastAsia="Times New Roman" w:hAnsi="Open Sans" w:cs="Open Sans"/>
+          <w:color w:val="292929"/>
+          <w:kern w:val="0"/>
+          <w:lang w:val="fr-FR"/>
+          <w14:ligatures w14:val="none"/>
+        </w:rPr>
+        <w:t>metadate</w:t>
+      </w:r>
+      <w:proofErr w:type="spellEnd"/>
+      <w:r>
+        <w:rPr>
+          <w:rFonts w:ascii="Open Sans" w:eastAsia="Times New Roman" w:hAnsi="Open Sans" w:cs="Open Sans"/>
+          <w:b/>
+          <w:bCs/>
+          <w:color w:val="292929"/>
+          <w:kern w:val="0"/>
+          <w:lang w:val="fr-FR"/>
+          <w14:ligatures w14:val="none"/>
+        </w:rPr>
         <w:t xml:space="preserve">       </w:t>
       </w:r>
-      <w:r>
-        <w:rPr>
-          <w:rFonts w:ascii="Open Sans" w:hAnsi="Open Sans" w:cs="Open Sans"/>
-          <w:b/>
-          <w:bCs/>
-          <w:lang w:val="fr-FR"/>
-        </w:rPr>
-        <w:t>Timp : 10 min</w:t>
+      <w:bookmarkEnd w:id="0"/>
+      <w:proofErr w:type="spellStart"/>
+      <w:r>
+        <w:rPr>
+          <w:rFonts w:ascii="Open Sans" w:hAnsi="Open Sans" w:cs="Open Sans"/>
+          <w:b/>
+          <w:bCs/>
+          <w:lang w:val="fr-FR"/>
+        </w:rPr>
+        <w:t>Timp</w:t>
+      </w:r>
+      <w:proofErr w:type="spellEnd"/>
+      <w:r>
+        <w:rPr>
+          <w:rFonts w:ascii="Open Sans" w:hAnsi="Open Sans" w:cs="Open Sans"/>
+          <w:b/>
+          <w:bCs/>
+          <w:lang w:val="fr-FR"/>
+        </w:rPr>
+        <w:t> : 10 min</w:t>
       </w:r>
     </w:p>
     <w:p>
@@ -106,13 +179,13 @@
         <w:tblLook w:val="04A0" w:firstRow="1" w:lastRow="0" w:firstColumn="1" w:lastColumn="0" w:noHBand="0" w:noVBand="1"/>
       </w:tblPr>
       <w:tblGrid>
-        <w:gridCol w:w="4675"/>
-        <w:gridCol w:w="4675"/>
+        <w:gridCol w:w="5665"/>
+        <w:gridCol w:w="3685"/>
       </w:tblGrid>
       <w:tr>
         <w:tc>
           <w:tcPr>
-            <w:tcW w:w="4675" w:type="dxa"/>
+            <w:tcW w:w="5665" w:type="dxa"/>
           </w:tcPr>
           <w:p>
             <w:pPr>
@@ -126,6 +199,8 @@
                 <w14:ligatures w14:val="none"/>
               </w:rPr>
             </w:pPr>
+            <w:proofErr w:type="spellStart"/>
+            <w:proofErr w:type="gramStart"/>
             <w:r>
               <w:rPr>
                 <w:rFonts w:ascii="Open Sans" w:eastAsia="Times New Roman" w:hAnsi="Open Sans" w:cs="Open Sans"/>
@@ -136,17 +211,53 @@
                 <w:lang w:val="fr-FR"/>
                 <w14:ligatures w14:val="none"/>
               </w:rPr>
-              <w:t>Rol:</w:t>
-            </w:r>
-            <w:r>
-              <w:rPr>
-                <w:rFonts w:ascii="Open Sans" w:eastAsia="Times New Roman" w:hAnsi="Open Sans" w:cs="Open Sans"/>
-                <w:color w:val="292929"/>
-                <w:kern w:val="0"/>
-                <w:lang w:val="fr-FR"/>
-                <w14:ligatures w14:val="none"/>
-              </w:rPr>
-              <w:t xml:space="preserve"> Bibliotecar </w:t>
+              <w:t>Rol</w:t>
+            </w:r>
+            <w:proofErr w:type="spellEnd"/>
+            <w:r>
+              <w:rPr>
+                <w:rFonts w:ascii="Open Sans" w:eastAsia="Times New Roman" w:hAnsi="Open Sans" w:cs="Open Sans"/>
+                <w:b/>
+                <w:bCs/>
+                <w:color w:val="292929"/>
+                <w:kern w:val="0"/>
+                <w:lang w:val="fr-FR"/>
+                <w14:ligatures w14:val="none"/>
+              </w:rPr>
+              <w:t>:</w:t>
+            </w:r>
+            <w:proofErr w:type="gramEnd"/>
+            <w:r>
+              <w:rPr>
+                <w:rFonts w:ascii="Open Sans" w:eastAsia="Times New Roman" w:hAnsi="Open Sans" w:cs="Open Sans"/>
+                <w:color w:val="292929"/>
+                <w:kern w:val="0"/>
+                <w:lang w:val="fr-FR"/>
+                <w14:ligatures w14:val="none"/>
+              </w:rPr>
+              <w:t xml:space="preserve"> </w:t>
+            </w:r>
+            <w:proofErr w:type="spellStart"/>
+            <w:r>
+              <w:rPr>
+                <w:rFonts w:ascii="Open Sans" w:eastAsia="Times New Roman" w:hAnsi="Open Sans" w:cs="Open Sans"/>
+                <w:color w:val="292929"/>
+                <w:kern w:val="0"/>
+                <w:lang w:val="fr-FR"/>
+                <w14:ligatures w14:val="none"/>
+              </w:rPr>
+              <w:t>Bibliotecar</w:t>
+            </w:r>
+            <w:proofErr w:type="spellEnd"/>
+            <w:r>
+              <w:rPr>
+                <w:rFonts w:ascii="Open Sans" w:eastAsia="Times New Roman" w:hAnsi="Open Sans" w:cs="Open Sans"/>
+                <w:color w:val="292929"/>
+                <w:kern w:val="0"/>
+                <w:lang w:val="fr-FR"/>
+                <w14:ligatures w14:val="none"/>
+              </w:rPr>
+              <w:t xml:space="preserve"> </w:t>
             </w:r>
           </w:p>
           <w:p>
@@ -164,7 +275,7 @@
         </w:tc>
         <w:tc>
           <w:tcPr>
-            <w:tcW w:w="4675" w:type="dxa"/>
+            <w:tcW w:w="3685" w:type="dxa"/>
             <w:vMerge w:val="restart"/>
           </w:tcPr>
           <w:p>
@@ -200,8 +311,8 @@
                 <w14:ligatures w14:val="none"/>
               </w:rPr>
               <w:drawing>
-                <wp:inline distT="0" distB="0" distL="0" distR="0" wp14:anchorId="2705504B" wp14:editId="2FA4699D">
-                  <wp:extent cx="2686050" cy="2686050"/>
+                <wp:inline distT="0" distB="0" distL="0" distR="0" wp14:anchorId="2705504B" wp14:editId="3F18B03D">
+                  <wp:extent cx="2152650" cy="2152650"/>
                   <wp:effectExtent l="0" t="0" r="0" b="0"/>
                   <wp:docPr id="1856211619" name="Picture 1"/>
                   <wp:cNvGraphicFramePr>
@@ -223,7 +334,7 @@
                         <pic:spPr>
                           <a:xfrm>
                             <a:off x="0" y="0"/>
-                            <a:ext cx="2686050" cy="2686050"/>
+                            <a:ext cx="2152650" cy="2152650"/>
                           </a:xfrm>
                           <a:prstGeom prst="rect">
                             <a:avLst/>
@@ -242,34 +353,150 @@
               <w:jc w:val="center"/>
               <w:rPr>
                 <w:rFonts w:ascii="Open Sans" w:eastAsia="Times New Roman" w:hAnsi="Open Sans" w:cs="Open Sans"/>
-                <w:b/>
-                <w:bCs/>
                 <w:color w:val="292929"/>
                 <w:kern w:val="0"/>
                 <w14:ligatures w14:val="none"/>
               </w:rPr>
             </w:pPr>
-            <w:r>
-              <w:rPr>
-                <w:rFonts w:ascii="Open Sans" w:eastAsia="Times New Roman" w:hAnsi="Open Sans" w:cs="Open Sans"/>
-                <w:b/>
-                <w:bCs/>
+            <w:proofErr w:type="spellStart"/>
+            <w:r>
+              <w:rPr>
+                <w:rFonts w:ascii="Open Sans" w:eastAsia="Times New Roman" w:hAnsi="Open Sans" w:cs="Open Sans"/>
                 <w:color w:val="292929"/>
                 <w:kern w:val="0"/>
                 <w14:ligatures w14:val="none"/>
               </w:rPr>
               <w:t>Scanează</w:t>
             </w:r>
-            <w:r>
-              <w:rPr>
-                <w:rFonts w:ascii="Open Sans" w:eastAsia="Times New Roman" w:hAnsi="Open Sans" w:cs="Open Sans"/>
-                <w:b/>
-                <w:bCs/>
-                <w:color w:val="292929"/>
-                <w:kern w:val="0"/>
-                <w14:ligatures w14:val="none"/>
-              </w:rPr>
-              <w:t xml:space="preserve"> codul pentru a accesa conținutul worshopului.</w:t>
+            <w:proofErr w:type="spellEnd"/>
+            <w:r>
+              <w:rPr>
+                <w:rFonts w:ascii="Open Sans" w:eastAsia="Times New Roman" w:hAnsi="Open Sans" w:cs="Open Sans"/>
+                <w:color w:val="292929"/>
+                <w:kern w:val="0"/>
+                <w14:ligatures w14:val="none"/>
+              </w:rPr>
+              <w:t xml:space="preserve"> </w:t>
+            </w:r>
+            <w:proofErr w:type="spellStart"/>
+            <w:r>
+              <w:rPr>
+                <w:rFonts w:ascii="Open Sans" w:eastAsia="Times New Roman" w:hAnsi="Open Sans" w:cs="Open Sans"/>
+                <w:color w:val="292929"/>
+                <w:kern w:val="0"/>
+                <w14:ligatures w14:val="none"/>
+              </w:rPr>
+              <w:t>codul</w:t>
+            </w:r>
+            <w:proofErr w:type="spellEnd"/>
+            <w:r>
+              <w:rPr>
+                <w:rFonts w:ascii="Open Sans" w:eastAsia="Times New Roman" w:hAnsi="Open Sans" w:cs="Open Sans"/>
+                <w:color w:val="292929"/>
+                <w:kern w:val="0"/>
+                <w14:ligatures w14:val="none"/>
+              </w:rPr>
+              <w:t xml:space="preserve"> </w:t>
+            </w:r>
+            <w:proofErr w:type="spellStart"/>
+            <w:r>
+              <w:rPr>
+                <w:rFonts w:ascii="Open Sans" w:eastAsia="Times New Roman" w:hAnsi="Open Sans" w:cs="Open Sans"/>
+                <w:color w:val="292929"/>
+                <w:kern w:val="0"/>
+                <w14:ligatures w14:val="none"/>
+              </w:rPr>
+              <w:t>pentru</w:t>
+            </w:r>
+            <w:proofErr w:type="spellEnd"/>
+            <w:r>
+              <w:rPr>
+                <w:rFonts w:ascii="Open Sans" w:eastAsia="Times New Roman" w:hAnsi="Open Sans" w:cs="Open Sans"/>
+                <w:color w:val="292929"/>
+                <w:kern w:val="0"/>
+                <w14:ligatures w14:val="none"/>
+              </w:rPr>
+              <w:t xml:space="preserve"> </w:t>
+            </w:r>
+            <w:proofErr w:type="gramStart"/>
+            <w:r>
+              <w:rPr>
+                <w:rFonts w:ascii="Open Sans" w:eastAsia="Times New Roman" w:hAnsi="Open Sans" w:cs="Open Sans"/>
+                <w:color w:val="292929"/>
+                <w:kern w:val="0"/>
+                <w14:ligatures w14:val="none"/>
+              </w:rPr>
+              <w:t>a</w:t>
+            </w:r>
+            <w:proofErr w:type="gramEnd"/>
+            <w:r>
+              <w:rPr>
+                <w:rFonts w:ascii="Open Sans" w:eastAsia="Times New Roman" w:hAnsi="Open Sans" w:cs="Open Sans"/>
+                <w:color w:val="292929"/>
+                <w:kern w:val="0"/>
+                <w14:ligatures w14:val="none"/>
+              </w:rPr>
+              <w:t xml:space="preserve"> </w:t>
+            </w:r>
+            <w:proofErr w:type="spellStart"/>
+            <w:r>
+              <w:rPr>
+                <w:rFonts w:ascii="Open Sans" w:eastAsia="Times New Roman" w:hAnsi="Open Sans" w:cs="Open Sans"/>
+                <w:color w:val="292929"/>
+                <w:kern w:val="0"/>
+                <w14:ligatures w14:val="none"/>
+              </w:rPr>
+              <w:t>accesa</w:t>
+            </w:r>
+            <w:proofErr w:type="spellEnd"/>
+            <w:r>
+              <w:rPr>
+                <w:rFonts w:ascii="Open Sans" w:eastAsia="Times New Roman" w:hAnsi="Open Sans" w:cs="Open Sans"/>
+                <w:color w:val="292929"/>
+                <w:kern w:val="0"/>
+                <w14:ligatures w14:val="none"/>
+              </w:rPr>
+              <w:t xml:space="preserve"> </w:t>
+            </w:r>
+            <w:proofErr w:type="spellStart"/>
+            <w:r>
+              <w:rPr>
+                <w:rFonts w:ascii="Open Sans" w:eastAsia="Times New Roman" w:hAnsi="Open Sans" w:cs="Open Sans"/>
+                <w:color w:val="292929"/>
+                <w:kern w:val="0"/>
+                <w14:ligatures w14:val="none"/>
+              </w:rPr>
+              <w:t>conținutul</w:t>
+            </w:r>
+            <w:proofErr w:type="spellEnd"/>
+            <w:r>
+              <w:rPr>
+                <w:rFonts w:ascii="Open Sans" w:eastAsia="Times New Roman" w:hAnsi="Open Sans" w:cs="Open Sans"/>
+                <w:color w:val="292929"/>
+                <w:kern w:val="0"/>
+                <w14:ligatures w14:val="none"/>
+              </w:rPr>
+              <w:t xml:space="preserve"> </w:t>
+            </w:r>
+            <w:proofErr w:type="spellStart"/>
+            <w:r>
+              <w:rPr>
+                <w:rFonts w:ascii="Open Sans" w:eastAsia="Times New Roman" w:hAnsi="Open Sans" w:cs="Open Sans"/>
+                <w:color w:val="292929"/>
+                <w:kern w:val="0"/>
+                <w14:ligatures w14:val="none"/>
+              </w:rPr>
+              <w:t>worshopului</w:t>
+            </w:r>
+            <w:proofErr w:type="spellEnd"/>
+            <w:r>
+              <w:rPr>
+                <w:rFonts w:ascii="Open Sans" w:eastAsia="Times New Roman" w:hAnsi="Open Sans" w:cs="Open Sans"/>
+                <w:color w:val="292929"/>
+                <w:kern w:val="0"/>
+                <w14:ligatures w14:val="none"/>
+              </w:rPr>
+              <w:t>.</w:t>
             </w:r>
           </w:p>
         </w:tc>
@@ -277,7 +504,7 @@
       <w:tr>
         <w:tc>
           <w:tcPr>
-            <w:tcW w:w="4675" w:type="dxa"/>
+            <w:tcW w:w="5665" w:type="dxa"/>
           </w:tcPr>
           <w:p>
             <w:pPr>
@@ -291,6 +518,8 @@
                 <w14:ligatures w14:val="none"/>
               </w:rPr>
             </w:pPr>
+            <w:proofErr w:type="spellStart"/>
+            <w:proofErr w:type="gramStart"/>
             <w:r>
               <w:rPr>
                 <w:rFonts w:ascii="Open Sans" w:eastAsia="Times New Roman" w:hAnsi="Open Sans" w:cs="Open Sans"/>
@@ -301,17 +530,339 @@
                 <w:lang w:val="fr-FR"/>
                 <w14:ligatures w14:val="none"/>
               </w:rPr>
-              <w:t>Context:</w:t>
-            </w:r>
-            <w:r>
-              <w:rPr>
-                <w:rFonts w:ascii="Open Sans" w:eastAsia="Times New Roman" w:hAnsi="Open Sans" w:cs="Open Sans"/>
-                <w:color w:val="292929"/>
-                <w:kern w:val="0"/>
-                <w:lang w:val="fr-FR"/>
-                <w14:ligatures w14:val="none"/>
-              </w:rPr>
-              <w:t xml:space="preserve"> O bibliotecă deține un număr mare de volume vechi (documente, rapoarte, jurnale) care nu au metadate detaliate (cuvinte cheie, descriere, clasificare tematică).</w:t>
+              <w:t>Context</w:t>
+            </w:r>
+            <w:proofErr w:type="spellEnd"/>
+            <w:r>
+              <w:rPr>
+                <w:rFonts w:ascii="Open Sans" w:eastAsia="Times New Roman" w:hAnsi="Open Sans" w:cs="Open Sans"/>
+                <w:b/>
+                <w:bCs/>
+                <w:color w:val="292929"/>
+                <w:kern w:val="0"/>
+                <w:lang w:val="fr-FR"/>
+                <w14:ligatures w14:val="none"/>
+              </w:rPr>
+              <w:t>:</w:t>
+            </w:r>
+            <w:proofErr w:type="gramEnd"/>
+            <w:r>
+              <w:rPr>
+                <w:rFonts w:ascii="Open Sans" w:eastAsia="Times New Roman" w:hAnsi="Open Sans" w:cs="Open Sans"/>
+                <w:color w:val="292929"/>
+                <w:kern w:val="0"/>
+                <w:lang w:val="fr-FR"/>
+                <w14:ligatures w14:val="none"/>
+              </w:rPr>
+              <w:t xml:space="preserve"> O </w:t>
+            </w:r>
+            <w:proofErr w:type="spellStart"/>
+            <w:r>
+              <w:rPr>
+                <w:rFonts w:ascii="Open Sans" w:eastAsia="Times New Roman" w:hAnsi="Open Sans" w:cs="Open Sans"/>
+                <w:color w:val="292929"/>
+                <w:kern w:val="0"/>
+                <w:lang w:val="fr-FR"/>
+                <w14:ligatures w14:val="none"/>
+              </w:rPr>
+              <w:t>bibliotecă</w:t>
+            </w:r>
+            <w:proofErr w:type="spellEnd"/>
+            <w:r>
+              <w:rPr>
+                <w:rFonts w:ascii="Open Sans" w:eastAsia="Times New Roman" w:hAnsi="Open Sans" w:cs="Open Sans"/>
+                <w:color w:val="292929"/>
+                <w:kern w:val="0"/>
+                <w:lang w:val="fr-FR"/>
+                <w14:ligatures w14:val="none"/>
+              </w:rPr>
+              <w:t xml:space="preserve"> </w:t>
+            </w:r>
+            <w:proofErr w:type="spellStart"/>
+            <w:r>
+              <w:rPr>
+                <w:rFonts w:ascii="Open Sans" w:eastAsia="Times New Roman" w:hAnsi="Open Sans" w:cs="Open Sans"/>
+                <w:color w:val="292929"/>
+                <w:kern w:val="0"/>
+                <w:lang w:val="fr-FR"/>
+                <w14:ligatures w14:val="none"/>
+              </w:rPr>
+              <w:t>deține</w:t>
+            </w:r>
+            <w:proofErr w:type="spellEnd"/>
+            <w:r>
+              <w:rPr>
+                <w:rFonts w:ascii="Open Sans" w:eastAsia="Times New Roman" w:hAnsi="Open Sans" w:cs="Open Sans"/>
+                <w:color w:val="292929"/>
+                <w:kern w:val="0"/>
+                <w:lang w:val="fr-FR"/>
+                <w14:ligatures w14:val="none"/>
+              </w:rPr>
+              <w:t xml:space="preserve"> un </w:t>
+            </w:r>
+            <w:proofErr w:type="spellStart"/>
+            <w:r>
+              <w:rPr>
+                <w:rFonts w:ascii="Open Sans" w:eastAsia="Times New Roman" w:hAnsi="Open Sans" w:cs="Open Sans"/>
+                <w:color w:val="292929"/>
+                <w:kern w:val="0"/>
+                <w:lang w:val="fr-FR"/>
+                <w14:ligatures w14:val="none"/>
+              </w:rPr>
+              <w:t>număr</w:t>
+            </w:r>
+            <w:proofErr w:type="spellEnd"/>
+            <w:r>
+              <w:rPr>
+                <w:rFonts w:ascii="Open Sans" w:eastAsia="Times New Roman" w:hAnsi="Open Sans" w:cs="Open Sans"/>
+                <w:color w:val="292929"/>
+                <w:kern w:val="0"/>
+                <w:lang w:val="fr-FR"/>
+                <w14:ligatures w14:val="none"/>
+              </w:rPr>
+              <w:t xml:space="preserve"> mare de volume </w:t>
+            </w:r>
+            <w:proofErr w:type="spellStart"/>
+            <w:r>
+              <w:rPr>
+                <w:rFonts w:ascii="Open Sans" w:eastAsia="Times New Roman" w:hAnsi="Open Sans" w:cs="Open Sans"/>
+                <w:color w:val="292929"/>
+                <w:kern w:val="0"/>
+                <w:lang w:val="fr-FR"/>
+                <w14:ligatures w14:val="none"/>
+              </w:rPr>
+              <w:t>vechi</w:t>
+            </w:r>
+            <w:proofErr w:type="spellEnd"/>
+            <w:r>
+              <w:rPr>
+                <w:rFonts w:ascii="Open Sans" w:eastAsia="Times New Roman" w:hAnsi="Open Sans" w:cs="Open Sans"/>
+                <w:color w:val="292929"/>
+                <w:kern w:val="0"/>
+                <w:lang w:val="fr-FR"/>
+                <w14:ligatures w14:val="none"/>
+              </w:rPr>
+              <w:t xml:space="preserve"> (documente, </w:t>
+            </w:r>
+            <w:proofErr w:type="spellStart"/>
+            <w:r>
+              <w:rPr>
+                <w:rFonts w:ascii="Open Sans" w:eastAsia="Times New Roman" w:hAnsi="Open Sans" w:cs="Open Sans"/>
+                <w:color w:val="292929"/>
+                <w:kern w:val="0"/>
+                <w:lang w:val="fr-FR"/>
+                <w14:ligatures w14:val="none"/>
+              </w:rPr>
+              <w:t>rapoarte</w:t>
+            </w:r>
+            <w:proofErr w:type="spellEnd"/>
+            <w:r>
+              <w:rPr>
+                <w:rFonts w:ascii="Open Sans" w:eastAsia="Times New Roman" w:hAnsi="Open Sans" w:cs="Open Sans"/>
+                <w:color w:val="292929"/>
+                <w:kern w:val="0"/>
+                <w:lang w:val="fr-FR"/>
+                <w14:ligatures w14:val="none"/>
+              </w:rPr>
+              <w:t xml:space="preserve">, </w:t>
+            </w:r>
+            <w:proofErr w:type="spellStart"/>
+            <w:r>
+              <w:rPr>
+                <w:rFonts w:ascii="Open Sans" w:eastAsia="Times New Roman" w:hAnsi="Open Sans" w:cs="Open Sans"/>
+                <w:color w:val="292929"/>
+                <w:kern w:val="0"/>
+                <w:lang w:val="fr-FR"/>
+                <w14:ligatures w14:val="none"/>
+              </w:rPr>
+              <w:t>jurnale</w:t>
+            </w:r>
+            <w:proofErr w:type="spellEnd"/>
+            <w:r>
+              <w:rPr>
+                <w:rFonts w:ascii="Open Sans" w:eastAsia="Times New Roman" w:hAnsi="Open Sans" w:cs="Open Sans"/>
+                <w:color w:val="292929"/>
+                <w:kern w:val="0"/>
+                <w:lang w:val="fr-FR"/>
+                <w14:ligatures w14:val="none"/>
+              </w:rPr>
+              <w:t xml:space="preserve">) </w:t>
+            </w:r>
+            <w:proofErr w:type="gramStart"/>
+            <w:r>
+              <w:rPr>
+                <w:rFonts w:ascii="Open Sans" w:eastAsia="Times New Roman" w:hAnsi="Open Sans" w:cs="Open Sans"/>
+                <w:color w:val="292929"/>
+                <w:kern w:val="0"/>
+                <w:lang w:val="fr-FR"/>
+                <w14:ligatures w14:val="none"/>
+              </w:rPr>
+              <w:t>care nu</w:t>
+            </w:r>
+            <w:proofErr w:type="gramEnd"/>
+            <w:r>
+              <w:rPr>
+                <w:rFonts w:ascii="Open Sans" w:eastAsia="Times New Roman" w:hAnsi="Open Sans" w:cs="Open Sans"/>
+                <w:color w:val="292929"/>
+                <w:kern w:val="0"/>
+                <w:lang w:val="fr-FR"/>
+                <w14:ligatures w14:val="none"/>
+              </w:rPr>
+              <w:t xml:space="preserve"> au </w:t>
+            </w:r>
+            <w:proofErr w:type="spellStart"/>
+            <w:r>
+              <w:rPr>
+                <w:rFonts w:ascii="Open Sans" w:eastAsia="Times New Roman" w:hAnsi="Open Sans" w:cs="Open Sans"/>
+                <w:color w:val="292929"/>
+                <w:kern w:val="0"/>
+                <w:lang w:val="fr-FR"/>
+                <w14:ligatures w14:val="none"/>
+              </w:rPr>
+              <w:t>metadate</w:t>
+            </w:r>
+            <w:proofErr w:type="spellEnd"/>
+            <w:r>
+              <w:rPr>
+                <w:rFonts w:ascii="Open Sans" w:eastAsia="Times New Roman" w:hAnsi="Open Sans" w:cs="Open Sans"/>
+                <w:color w:val="292929"/>
+                <w:kern w:val="0"/>
+                <w:lang w:val="fr-FR"/>
+                <w14:ligatures w14:val="none"/>
+              </w:rPr>
+              <w:t xml:space="preserve"> </w:t>
+            </w:r>
+            <w:proofErr w:type="spellStart"/>
+            <w:r>
+              <w:rPr>
+                <w:rFonts w:ascii="Open Sans" w:eastAsia="Times New Roman" w:hAnsi="Open Sans" w:cs="Open Sans"/>
+                <w:color w:val="292929"/>
+                <w:kern w:val="0"/>
+                <w:lang w:val="fr-FR"/>
+                <w14:ligatures w14:val="none"/>
+              </w:rPr>
+              <w:t>detaliate</w:t>
+            </w:r>
+            <w:proofErr w:type="spellEnd"/>
+            <w:r>
+              <w:rPr>
+                <w:rFonts w:ascii="Open Sans" w:eastAsia="Times New Roman" w:hAnsi="Open Sans" w:cs="Open Sans"/>
+                <w:color w:val="292929"/>
+                <w:kern w:val="0"/>
+                <w:lang w:val="fr-FR"/>
+                <w14:ligatures w14:val="none"/>
+              </w:rPr>
+              <w:t xml:space="preserve"> (</w:t>
+            </w:r>
+            <w:proofErr w:type="spellStart"/>
+            <w:r>
+              <w:rPr>
+                <w:rFonts w:ascii="Open Sans" w:eastAsia="Times New Roman" w:hAnsi="Open Sans" w:cs="Open Sans"/>
+                <w:color w:val="292929"/>
+                <w:kern w:val="0"/>
+                <w:lang w:val="fr-FR"/>
+                <w14:ligatures w14:val="none"/>
+              </w:rPr>
+              <w:t>cuvinte</w:t>
+            </w:r>
+            <w:proofErr w:type="spellEnd"/>
+            <w:r>
+              <w:rPr>
+                <w:rFonts w:ascii="Open Sans" w:eastAsia="Times New Roman" w:hAnsi="Open Sans" w:cs="Open Sans"/>
+                <w:color w:val="292929"/>
+                <w:kern w:val="0"/>
+                <w:lang w:val="fr-FR"/>
+                <w14:ligatures w14:val="none"/>
+              </w:rPr>
+              <w:t xml:space="preserve"> </w:t>
+            </w:r>
+            <w:proofErr w:type="spellStart"/>
+            <w:r>
+              <w:rPr>
+                <w:rFonts w:ascii="Open Sans" w:eastAsia="Times New Roman" w:hAnsi="Open Sans" w:cs="Open Sans"/>
+                <w:color w:val="292929"/>
+                <w:kern w:val="0"/>
+                <w:lang w:val="fr-FR"/>
+                <w14:ligatures w14:val="none"/>
+              </w:rPr>
+              <w:t>cheie</w:t>
+            </w:r>
+            <w:proofErr w:type="spellEnd"/>
+            <w:r>
+              <w:rPr>
+                <w:rFonts w:ascii="Open Sans" w:eastAsia="Times New Roman" w:hAnsi="Open Sans" w:cs="Open Sans"/>
+                <w:color w:val="292929"/>
+                <w:kern w:val="0"/>
+                <w:lang w:val="fr-FR"/>
+                <w14:ligatures w14:val="none"/>
+              </w:rPr>
+              <w:t xml:space="preserve">, </w:t>
+            </w:r>
+            <w:proofErr w:type="spellStart"/>
+            <w:r>
+              <w:rPr>
+                <w:rFonts w:ascii="Open Sans" w:eastAsia="Times New Roman" w:hAnsi="Open Sans" w:cs="Open Sans"/>
+                <w:color w:val="292929"/>
+                <w:kern w:val="0"/>
+                <w:lang w:val="fr-FR"/>
+                <w14:ligatures w14:val="none"/>
+              </w:rPr>
+              <w:t>descriere</w:t>
+            </w:r>
+            <w:proofErr w:type="spellEnd"/>
+            <w:r>
+              <w:rPr>
+                <w:rFonts w:ascii="Open Sans" w:eastAsia="Times New Roman" w:hAnsi="Open Sans" w:cs="Open Sans"/>
+                <w:color w:val="292929"/>
+                <w:kern w:val="0"/>
+                <w:lang w:val="fr-FR"/>
+                <w14:ligatures w14:val="none"/>
+              </w:rPr>
+              <w:t xml:space="preserve">, </w:t>
+            </w:r>
+            <w:proofErr w:type="spellStart"/>
+            <w:r>
+              <w:rPr>
+                <w:rFonts w:ascii="Open Sans" w:eastAsia="Times New Roman" w:hAnsi="Open Sans" w:cs="Open Sans"/>
+                <w:color w:val="292929"/>
+                <w:kern w:val="0"/>
+                <w:lang w:val="fr-FR"/>
+                <w14:ligatures w14:val="none"/>
+              </w:rPr>
+              <w:t>clasificare</w:t>
+            </w:r>
+            <w:proofErr w:type="spellEnd"/>
+            <w:r>
+              <w:rPr>
+                <w:rFonts w:ascii="Open Sans" w:eastAsia="Times New Roman" w:hAnsi="Open Sans" w:cs="Open Sans"/>
+                <w:color w:val="292929"/>
+                <w:kern w:val="0"/>
+                <w:lang w:val="fr-FR"/>
+                <w14:ligatures w14:val="none"/>
+              </w:rPr>
+              <w:t xml:space="preserve"> </w:t>
+            </w:r>
+            <w:proofErr w:type="spellStart"/>
+            <w:r>
+              <w:rPr>
+                <w:rFonts w:ascii="Open Sans" w:eastAsia="Times New Roman" w:hAnsi="Open Sans" w:cs="Open Sans"/>
+                <w:color w:val="292929"/>
+                <w:kern w:val="0"/>
+                <w:lang w:val="fr-FR"/>
+                <w14:ligatures w14:val="none"/>
+              </w:rPr>
+              <w:t>tematică</w:t>
+            </w:r>
+            <w:proofErr w:type="spellEnd"/>
+            <w:r>
+              <w:rPr>
+                <w:rFonts w:ascii="Open Sans" w:eastAsia="Times New Roman" w:hAnsi="Open Sans" w:cs="Open Sans"/>
+                <w:color w:val="292929"/>
+                <w:kern w:val="0"/>
+                <w:lang w:val="fr-FR"/>
+                <w14:ligatures w14:val="none"/>
+              </w:rPr>
+              <w:t>).</w:t>
             </w:r>
           </w:p>
           <w:p>
@@ -329,7 +880,7 @@
         </w:tc>
         <w:tc>
           <w:tcPr>
-            <w:tcW w:w="4675" w:type="dxa"/>
+            <w:tcW w:w="3685" w:type="dxa"/>
             <w:vMerge/>
           </w:tcPr>
           <w:p>
@@ -349,7 +900,7 @@
       <w:tr>
         <w:tc>
           <w:tcPr>
-            <w:tcW w:w="4675" w:type="dxa"/>
+            <w:tcW w:w="5665" w:type="dxa"/>
           </w:tcPr>
           <w:p>
             <w:pPr>
@@ -363,6 +914,8 @@
                 <w14:ligatures w14:val="none"/>
               </w:rPr>
             </w:pPr>
+            <w:proofErr w:type="spellStart"/>
+            <w:proofErr w:type="gramStart"/>
             <w:r>
               <w:rPr>
                 <w:rFonts w:ascii="Open Sans" w:eastAsia="Times New Roman" w:hAnsi="Open Sans" w:cs="Open Sans"/>
@@ -373,8 +926,22 @@
                 <w:lang w:val="fr-FR"/>
                 <w14:ligatures w14:val="none"/>
               </w:rPr>
-              <w:t>Sarcină:</w:t>
-            </w:r>
+              <w:t>Sarcină</w:t>
+            </w:r>
+            <w:proofErr w:type="spellEnd"/>
+            <w:r>
+              <w:rPr>
+                <w:rFonts w:ascii="Open Sans" w:eastAsia="Times New Roman" w:hAnsi="Open Sans" w:cs="Open Sans"/>
+                <w:b/>
+                <w:bCs/>
+                <w:color w:val="292929"/>
+                <w:kern w:val="0"/>
+                <w:lang w:val="fr-FR"/>
+                <w14:ligatures w14:val="none"/>
+              </w:rPr>
+              <w:t>:</w:t>
+            </w:r>
+            <w:proofErr w:type="gramEnd"/>
             <w:r>
               <w:rPr>
                 <w:rFonts w:ascii="Open Sans" w:eastAsia="Times New Roman" w:hAnsi="Open Sans" w:cs="Open Sans"/>
@@ -385,25 +952,203 @@
               </w:rPr>
               <w:t xml:space="preserve"> </w:t>
             </w:r>
-            <w:r>
-              <w:rPr>
-                <w:rFonts w:ascii="Open Sans" w:eastAsia="Times New Roman" w:hAnsi="Open Sans" w:cs="Open Sans"/>
-                <w:color w:val="292929"/>
-                <w:kern w:val="0"/>
-                <w:lang w:val="fr-FR"/>
-                <w14:ligatures w14:val="none"/>
-              </w:rPr>
-              <w:t xml:space="preserve">Optimizați </w:t>
-            </w:r>
-            <w:r>
-              <w:rPr>
-                <w:rFonts w:ascii="Open Sans" w:eastAsia="Times New Roman" w:hAnsi="Open Sans" w:cs="Open Sans"/>
-                <w:color w:val="292929"/>
-                <w:kern w:val="0"/>
-                <w:lang w:val="fr-FR"/>
-                <w14:ligatures w14:val="none"/>
-              </w:rPr>
-              <w:t>procesul de catalogare pentru a îmbunătăți accesul utilizatorilor la aceste materiale.</w:t>
+            <w:proofErr w:type="spellStart"/>
+            <w:r>
+              <w:rPr>
+                <w:rFonts w:ascii="Open Sans" w:eastAsia="Times New Roman" w:hAnsi="Open Sans" w:cs="Open Sans"/>
+                <w:color w:val="292929"/>
+                <w:kern w:val="0"/>
+                <w:lang w:val="fr-FR"/>
+                <w14:ligatures w14:val="none"/>
+              </w:rPr>
+              <w:t>Optimizați</w:t>
+            </w:r>
+            <w:proofErr w:type="spellEnd"/>
+            <w:r>
+              <w:rPr>
+                <w:rFonts w:ascii="Open Sans" w:eastAsia="Times New Roman" w:hAnsi="Open Sans" w:cs="Open Sans"/>
+                <w:color w:val="292929"/>
+                <w:kern w:val="0"/>
+                <w:lang w:val="fr-FR"/>
+                <w14:ligatures w14:val="none"/>
+              </w:rPr>
+              <w:t xml:space="preserve"> </w:t>
+            </w:r>
+            <w:proofErr w:type="spellStart"/>
+            <w:r>
+              <w:rPr>
+                <w:rFonts w:ascii="Open Sans" w:eastAsia="Times New Roman" w:hAnsi="Open Sans" w:cs="Open Sans"/>
+                <w:color w:val="292929"/>
+                <w:kern w:val="0"/>
+                <w:lang w:val="fr-FR"/>
+                <w14:ligatures w14:val="none"/>
+              </w:rPr>
+              <w:t>procesul</w:t>
+            </w:r>
+            <w:proofErr w:type="spellEnd"/>
+            <w:r>
+              <w:rPr>
+                <w:rFonts w:ascii="Open Sans" w:eastAsia="Times New Roman" w:hAnsi="Open Sans" w:cs="Open Sans"/>
+                <w:color w:val="292929"/>
+                <w:kern w:val="0"/>
+                <w:lang w:val="fr-FR"/>
+                <w14:ligatures w14:val="none"/>
+              </w:rPr>
+              <w:t xml:space="preserve"> de </w:t>
+            </w:r>
+            <w:proofErr w:type="spellStart"/>
+            <w:r>
+              <w:rPr>
+                <w:rFonts w:ascii="Open Sans" w:eastAsia="Times New Roman" w:hAnsi="Open Sans" w:cs="Open Sans"/>
+                <w:color w:val="292929"/>
+                <w:kern w:val="0"/>
+                <w:lang w:val="fr-FR"/>
+                <w14:ligatures w14:val="none"/>
+              </w:rPr>
+              <w:t>catalogare</w:t>
+            </w:r>
+            <w:proofErr w:type="spellEnd"/>
+            <w:r>
+              <w:rPr>
+                <w:rFonts w:ascii="Open Sans" w:eastAsia="Times New Roman" w:hAnsi="Open Sans" w:cs="Open Sans"/>
+                <w:color w:val="292929"/>
+                <w:kern w:val="0"/>
+                <w:lang w:val="fr-FR"/>
+                <w14:ligatures w14:val="none"/>
+              </w:rPr>
+              <w:t xml:space="preserve"> </w:t>
+            </w:r>
+            <w:proofErr w:type="spellStart"/>
+            <w:r>
+              <w:rPr>
+                <w:rFonts w:ascii="Open Sans" w:eastAsia="Times New Roman" w:hAnsi="Open Sans" w:cs="Open Sans"/>
+                <w:color w:val="292929"/>
+                <w:kern w:val="0"/>
+                <w:lang w:val="fr-FR"/>
+                <w14:ligatures w14:val="none"/>
+              </w:rPr>
+              <w:t>pentru</w:t>
+            </w:r>
+            <w:proofErr w:type="spellEnd"/>
+            <w:r>
+              <w:rPr>
+                <w:rFonts w:ascii="Open Sans" w:eastAsia="Times New Roman" w:hAnsi="Open Sans" w:cs="Open Sans"/>
+                <w:color w:val="292929"/>
+                <w:kern w:val="0"/>
+                <w:lang w:val="fr-FR"/>
+                <w14:ligatures w14:val="none"/>
+              </w:rPr>
+              <w:t xml:space="preserve"> a </w:t>
+            </w:r>
+            <w:proofErr w:type="spellStart"/>
+            <w:r>
+              <w:rPr>
+                <w:rFonts w:ascii="Open Sans" w:eastAsia="Times New Roman" w:hAnsi="Open Sans" w:cs="Open Sans"/>
+                <w:color w:val="292929"/>
+                <w:kern w:val="0"/>
+                <w:lang w:val="fr-FR"/>
+                <w14:ligatures w14:val="none"/>
+              </w:rPr>
+              <w:t>îmbunătăți</w:t>
+            </w:r>
+            <w:proofErr w:type="spellEnd"/>
+            <w:r>
+              <w:rPr>
+                <w:rFonts w:ascii="Open Sans" w:eastAsia="Times New Roman" w:hAnsi="Open Sans" w:cs="Open Sans"/>
+                <w:color w:val="292929"/>
+                <w:kern w:val="0"/>
+                <w:lang w:val="fr-FR"/>
+                <w14:ligatures w14:val="none"/>
+              </w:rPr>
+              <w:t xml:space="preserve"> </w:t>
+            </w:r>
+            <w:proofErr w:type="spellStart"/>
+            <w:r>
+              <w:rPr>
+                <w:rFonts w:ascii="Open Sans" w:eastAsia="Times New Roman" w:hAnsi="Open Sans" w:cs="Open Sans"/>
+                <w:color w:val="292929"/>
+                <w:kern w:val="0"/>
+                <w:lang w:val="fr-FR"/>
+                <w14:ligatures w14:val="none"/>
+              </w:rPr>
+              <w:t>accesul</w:t>
+            </w:r>
+            <w:proofErr w:type="spellEnd"/>
+            <w:r>
+              <w:rPr>
+                <w:rFonts w:ascii="Open Sans" w:eastAsia="Times New Roman" w:hAnsi="Open Sans" w:cs="Open Sans"/>
+                <w:color w:val="292929"/>
+                <w:kern w:val="0"/>
+                <w:lang w:val="fr-FR"/>
+                <w14:ligatures w14:val="none"/>
+              </w:rPr>
+              <w:t xml:space="preserve"> </w:t>
+            </w:r>
+            <w:proofErr w:type="spellStart"/>
+            <w:r>
+              <w:rPr>
+                <w:rFonts w:ascii="Open Sans" w:eastAsia="Times New Roman" w:hAnsi="Open Sans" w:cs="Open Sans"/>
+                <w:color w:val="292929"/>
+                <w:kern w:val="0"/>
+                <w:lang w:val="fr-FR"/>
+                <w14:ligatures w14:val="none"/>
+              </w:rPr>
+              <w:t>utilizatorilor</w:t>
+            </w:r>
+            <w:proofErr w:type="spellEnd"/>
+            <w:r>
+              <w:rPr>
+                <w:rFonts w:ascii="Open Sans" w:eastAsia="Times New Roman" w:hAnsi="Open Sans" w:cs="Open Sans"/>
+                <w:color w:val="292929"/>
+                <w:kern w:val="0"/>
+                <w:lang w:val="fr-FR"/>
+                <w14:ligatures w14:val="none"/>
+              </w:rPr>
+              <w:t xml:space="preserve"> la </w:t>
+            </w:r>
+            <w:proofErr w:type="spellStart"/>
+            <w:r>
+              <w:rPr>
+                <w:rFonts w:ascii="Open Sans" w:eastAsia="Times New Roman" w:hAnsi="Open Sans" w:cs="Open Sans"/>
+                <w:color w:val="292929"/>
+                <w:kern w:val="0"/>
+                <w:lang w:val="fr-FR"/>
+                <w14:ligatures w14:val="none"/>
+              </w:rPr>
+              <w:t>aceste</w:t>
+            </w:r>
+            <w:proofErr w:type="spellEnd"/>
+            <w:r>
+              <w:rPr>
+                <w:rFonts w:ascii="Open Sans" w:eastAsia="Times New Roman" w:hAnsi="Open Sans" w:cs="Open Sans"/>
+                <w:color w:val="292929"/>
+                <w:kern w:val="0"/>
+                <w:lang w:val="fr-FR"/>
+                <w14:ligatures w14:val="none"/>
+              </w:rPr>
+              <w:t xml:space="preserve"> </w:t>
+            </w:r>
+            <w:proofErr w:type="spellStart"/>
+            <w:r>
+              <w:rPr>
+                <w:rFonts w:ascii="Open Sans" w:eastAsia="Times New Roman" w:hAnsi="Open Sans" w:cs="Open Sans"/>
+                <w:color w:val="292929"/>
+                <w:kern w:val="0"/>
+                <w:lang w:val="fr-FR"/>
+                <w14:ligatures w14:val="none"/>
+              </w:rPr>
+              <w:t>materiale</w:t>
+            </w:r>
+            <w:proofErr w:type="spellEnd"/>
+            <w:r>
+              <w:rPr>
+                <w:rFonts w:ascii="Open Sans" w:eastAsia="Times New Roman" w:hAnsi="Open Sans" w:cs="Open Sans"/>
+                <w:color w:val="292929"/>
+                <w:kern w:val="0"/>
+                <w:lang w:val="fr-FR"/>
+                <w14:ligatures w14:val="none"/>
+              </w:rPr>
+              <w:t>.</w:t>
             </w:r>
           </w:p>
           <w:p>
@@ -421,7 +1166,7 @@
         </w:tc>
         <w:tc>
           <w:tcPr>
-            <w:tcW w:w="4675" w:type="dxa"/>
+            <w:tcW w:w="3685" w:type="dxa"/>
             <w:vMerge/>
           </w:tcPr>
           <w:p>
@@ -441,7 +1186,7 @@
       <w:tr>
         <w:tc>
           <w:tcPr>
-            <w:tcW w:w="4675" w:type="dxa"/>
+            <w:tcW w:w="5665" w:type="dxa"/>
           </w:tcPr>
           <w:p>
             <w:pPr>
@@ -455,6 +1200,7 @@
                 <w14:ligatures w14:val="none"/>
               </w:rPr>
             </w:pPr>
+            <w:proofErr w:type="spellStart"/>
             <w:r>
               <w:rPr>
                 <w:rFonts w:ascii="Open Sans" w:eastAsia="Times New Roman" w:hAnsi="Open Sans" w:cs="Open Sans"/>
@@ -465,17 +1211,278 @@
                 <w:lang w:val="fr-FR"/>
                 <w14:ligatures w14:val="none"/>
               </w:rPr>
-              <w:t>Obiectivul activității:</w:t>
-            </w:r>
-            <w:r>
-              <w:rPr>
-                <w:rFonts w:ascii="Open Sans" w:eastAsia="Times New Roman" w:hAnsi="Open Sans" w:cs="Open Sans"/>
-                <w:color w:val="292929"/>
-                <w:kern w:val="0"/>
-                <w:lang w:val="fr-FR"/>
-                <w14:ligatures w14:val="none"/>
-              </w:rPr>
-              <w:t xml:space="preserve">  Creați un plan pentru a folosi IA generativă în acest scop, folosind cadrul de decizie.</w:t>
+              <w:t>Obiectivul</w:t>
+            </w:r>
+            <w:proofErr w:type="spellEnd"/>
+            <w:r>
+              <w:rPr>
+                <w:rFonts w:ascii="Open Sans" w:eastAsia="Times New Roman" w:hAnsi="Open Sans" w:cs="Open Sans"/>
+                <w:b/>
+                <w:bCs/>
+                <w:color w:val="292929"/>
+                <w:kern w:val="0"/>
+                <w:lang w:val="fr-FR"/>
+                <w14:ligatures w14:val="none"/>
+              </w:rPr>
+              <w:t xml:space="preserve"> </w:t>
+            </w:r>
+            <w:proofErr w:type="spellStart"/>
+            <w:proofErr w:type="gramStart"/>
+            <w:r>
+              <w:rPr>
+                <w:rFonts w:ascii="Open Sans" w:eastAsia="Times New Roman" w:hAnsi="Open Sans" w:cs="Open Sans"/>
+                <w:b/>
+                <w:bCs/>
+                <w:color w:val="292929"/>
+                <w:kern w:val="0"/>
+                <w:lang w:val="fr-FR"/>
+                <w14:ligatures w14:val="none"/>
+              </w:rPr>
+              <w:t>activității</w:t>
+            </w:r>
+            <w:proofErr w:type="spellEnd"/>
+            <w:r>
+              <w:rPr>
+                <w:rFonts w:ascii="Open Sans" w:eastAsia="Times New Roman" w:hAnsi="Open Sans" w:cs="Open Sans"/>
+                <w:b/>
+                <w:bCs/>
+                <w:color w:val="292929"/>
+                <w:kern w:val="0"/>
+                <w:lang w:val="fr-FR"/>
+                <w14:ligatures w14:val="none"/>
+              </w:rPr>
+              <w:t>:</w:t>
+            </w:r>
+            <w:proofErr w:type="gramEnd"/>
+            <w:r>
+              <w:rPr>
+                <w:rFonts w:ascii="Open Sans" w:eastAsia="Times New Roman" w:hAnsi="Open Sans" w:cs="Open Sans"/>
+                <w:color w:val="292929"/>
+                <w:kern w:val="0"/>
+                <w:lang w:val="fr-FR"/>
+                <w14:ligatures w14:val="none"/>
+              </w:rPr>
+              <w:t xml:space="preserve">  </w:t>
+            </w:r>
+            <w:proofErr w:type="spellStart"/>
+            <w:r>
+              <w:rPr>
+                <w:rFonts w:ascii="Open Sans" w:eastAsia="Times New Roman" w:hAnsi="Open Sans" w:cs="Open Sans"/>
+                <w:color w:val="292929"/>
+                <w:kern w:val="0"/>
+                <w:lang w:val="fr-FR"/>
+                <w14:ligatures w14:val="none"/>
+              </w:rPr>
+              <w:t>Creați</w:t>
+            </w:r>
+            <w:proofErr w:type="spellEnd"/>
+            <w:r>
+              <w:rPr>
+                <w:rFonts w:ascii="Open Sans" w:eastAsia="Times New Roman" w:hAnsi="Open Sans" w:cs="Open Sans"/>
+                <w:color w:val="292929"/>
+                <w:kern w:val="0"/>
+                <w:lang w:val="fr-FR"/>
+                <w14:ligatures w14:val="none"/>
+              </w:rPr>
+              <w:t xml:space="preserve"> un plan </w:t>
+            </w:r>
+            <w:proofErr w:type="spellStart"/>
+            <w:r>
+              <w:rPr>
+                <w:rFonts w:ascii="Open Sans" w:eastAsia="Times New Roman" w:hAnsi="Open Sans" w:cs="Open Sans"/>
+                <w:color w:val="292929"/>
+                <w:kern w:val="0"/>
+                <w:lang w:val="fr-FR"/>
+                <w14:ligatures w14:val="none"/>
+              </w:rPr>
+              <w:t>pentru</w:t>
+            </w:r>
+            <w:proofErr w:type="spellEnd"/>
+            <w:r>
+              <w:rPr>
+                <w:rFonts w:ascii="Open Sans" w:eastAsia="Times New Roman" w:hAnsi="Open Sans" w:cs="Open Sans"/>
+                <w:color w:val="292929"/>
+                <w:kern w:val="0"/>
+                <w:lang w:val="fr-FR"/>
+                <w14:ligatures w14:val="none"/>
+              </w:rPr>
+              <w:t xml:space="preserve"> a </w:t>
+            </w:r>
+            <w:proofErr w:type="spellStart"/>
+            <w:r>
+              <w:rPr>
+                <w:rFonts w:ascii="Open Sans" w:eastAsia="Times New Roman" w:hAnsi="Open Sans" w:cs="Open Sans"/>
+                <w:color w:val="292929"/>
+                <w:kern w:val="0"/>
+                <w:lang w:val="fr-FR"/>
+                <w14:ligatures w14:val="none"/>
+              </w:rPr>
+              <w:t>folosi</w:t>
+            </w:r>
+            <w:proofErr w:type="spellEnd"/>
+            <w:r>
+              <w:rPr>
+                <w:rFonts w:ascii="Open Sans" w:eastAsia="Times New Roman" w:hAnsi="Open Sans" w:cs="Open Sans"/>
+                <w:color w:val="292929"/>
+                <w:kern w:val="0"/>
+                <w:lang w:val="fr-FR"/>
+                <w14:ligatures w14:val="none"/>
+              </w:rPr>
+              <w:t xml:space="preserve"> IA </w:t>
+            </w:r>
+            <w:proofErr w:type="spellStart"/>
+            <w:r>
+              <w:rPr>
+                <w:rFonts w:ascii="Open Sans" w:eastAsia="Times New Roman" w:hAnsi="Open Sans" w:cs="Open Sans"/>
+                <w:color w:val="292929"/>
+                <w:kern w:val="0"/>
+                <w:lang w:val="fr-FR"/>
+                <w14:ligatures w14:val="none"/>
+              </w:rPr>
+              <w:t>generativă</w:t>
+            </w:r>
+            <w:proofErr w:type="spellEnd"/>
+            <w:r>
+              <w:rPr>
+                <w:rFonts w:ascii="Open Sans" w:eastAsia="Times New Roman" w:hAnsi="Open Sans" w:cs="Open Sans"/>
+                <w:color w:val="292929"/>
+                <w:kern w:val="0"/>
+                <w:lang w:val="fr-FR"/>
+                <w14:ligatures w14:val="none"/>
+              </w:rPr>
+              <w:t xml:space="preserve"> </w:t>
+            </w:r>
+            <w:proofErr w:type="spellStart"/>
+            <w:r>
+              <w:rPr>
+                <w:rFonts w:ascii="Open Sans" w:eastAsia="Times New Roman" w:hAnsi="Open Sans" w:cs="Open Sans"/>
+                <w:color w:val="292929"/>
+                <w:kern w:val="0"/>
+                <w:lang w:val="fr-FR"/>
+                <w14:ligatures w14:val="none"/>
+              </w:rPr>
+              <w:t>în</w:t>
+            </w:r>
+            <w:proofErr w:type="spellEnd"/>
+            <w:r>
+              <w:rPr>
+                <w:rFonts w:ascii="Open Sans" w:eastAsia="Times New Roman" w:hAnsi="Open Sans" w:cs="Open Sans"/>
+                <w:color w:val="292929"/>
+                <w:kern w:val="0"/>
+                <w:lang w:val="fr-FR"/>
+                <w14:ligatures w14:val="none"/>
+              </w:rPr>
+              <w:t xml:space="preserve"> </w:t>
+            </w:r>
+            <w:proofErr w:type="spellStart"/>
+            <w:r>
+              <w:rPr>
+                <w:rFonts w:ascii="Open Sans" w:eastAsia="Times New Roman" w:hAnsi="Open Sans" w:cs="Open Sans"/>
+                <w:color w:val="292929"/>
+                <w:kern w:val="0"/>
+                <w:lang w:val="fr-FR"/>
+                <w14:ligatures w14:val="none"/>
+              </w:rPr>
+              <w:t>acest</w:t>
+            </w:r>
+            <w:proofErr w:type="spellEnd"/>
+            <w:r>
+              <w:rPr>
+                <w:rFonts w:ascii="Open Sans" w:eastAsia="Times New Roman" w:hAnsi="Open Sans" w:cs="Open Sans"/>
+                <w:color w:val="292929"/>
+                <w:kern w:val="0"/>
+                <w:lang w:val="fr-FR"/>
+                <w14:ligatures w14:val="none"/>
+              </w:rPr>
+              <w:t xml:space="preserve"> </w:t>
+            </w:r>
+            <w:proofErr w:type="spellStart"/>
+            <w:r>
+              <w:rPr>
+                <w:rFonts w:ascii="Open Sans" w:eastAsia="Times New Roman" w:hAnsi="Open Sans" w:cs="Open Sans"/>
+                <w:color w:val="292929"/>
+                <w:kern w:val="0"/>
+                <w:lang w:val="fr-FR"/>
+                <w14:ligatures w14:val="none"/>
+              </w:rPr>
+              <w:t>scop</w:t>
+            </w:r>
+            <w:proofErr w:type="spellEnd"/>
+            <w:r>
+              <w:rPr>
+                <w:rFonts w:ascii="Open Sans" w:eastAsia="Times New Roman" w:hAnsi="Open Sans" w:cs="Open Sans"/>
+                <w:color w:val="292929"/>
+                <w:kern w:val="0"/>
+                <w:lang w:val="fr-FR"/>
+                <w14:ligatures w14:val="none"/>
+              </w:rPr>
+              <w:t xml:space="preserve">, </w:t>
+            </w:r>
+            <w:proofErr w:type="spellStart"/>
+            <w:r>
+              <w:rPr>
+                <w:rFonts w:ascii="Open Sans" w:eastAsia="Times New Roman" w:hAnsi="Open Sans" w:cs="Open Sans"/>
+                <w:color w:val="292929"/>
+                <w:kern w:val="0"/>
+                <w:lang w:val="fr-FR"/>
+                <w14:ligatures w14:val="none"/>
+              </w:rPr>
+              <w:t>folosind</w:t>
+            </w:r>
+            <w:proofErr w:type="spellEnd"/>
+            <w:r>
+              <w:rPr>
+                <w:rFonts w:ascii="Open Sans" w:eastAsia="Times New Roman" w:hAnsi="Open Sans" w:cs="Open Sans"/>
+                <w:color w:val="292929"/>
+                <w:kern w:val="0"/>
+                <w:lang w:val="fr-FR"/>
+                <w14:ligatures w14:val="none"/>
+              </w:rPr>
+              <w:t xml:space="preserve"> </w:t>
+            </w:r>
+            <w:proofErr w:type="spellStart"/>
+            <w:r>
+              <w:rPr>
+                <w:rFonts w:ascii="Open Sans" w:eastAsia="Times New Roman" w:hAnsi="Open Sans" w:cs="Open Sans"/>
+                <w:color w:val="292929"/>
+                <w:kern w:val="0"/>
+                <w:lang w:val="fr-FR"/>
+                <w14:ligatures w14:val="none"/>
+              </w:rPr>
+              <w:t>cadrul</w:t>
+            </w:r>
+            <w:proofErr w:type="spellEnd"/>
+            <w:r>
+              <w:rPr>
+                <w:rFonts w:ascii="Open Sans" w:eastAsia="Times New Roman" w:hAnsi="Open Sans" w:cs="Open Sans"/>
+                <w:color w:val="292929"/>
+                <w:kern w:val="0"/>
+                <w:lang w:val="fr-FR"/>
+                <w14:ligatures w14:val="none"/>
+              </w:rPr>
+              <w:t xml:space="preserve"> de </w:t>
+            </w:r>
+            <w:proofErr w:type="spellStart"/>
+            <w:r>
+              <w:rPr>
+                <w:rFonts w:ascii="Open Sans" w:eastAsia="Times New Roman" w:hAnsi="Open Sans" w:cs="Open Sans"/>
+                <w:color w:val="292929"/>
+                <w:kern w:val="0"/>
+                <w:lang w:val="fr-FR"/>
+                <w14:ligatures w14:val="none"/>
+              </w:rPr>
+              <w:t>decizie</w:t>
+            </w:r>
+            <w:proofErr w:type="spellEnd"/>
+            <w:r>
+              <w:rPr>
+                <w:rFonts w:ascii="Open Sans" w:eastAsia="Times New Roman" w:hAnsi="Open Sans" w:cs="Open Sans"/>
+                <w:color w:val="292929"/>
+                <w:kern w:val="0"/>
+                <w:lang w:val="fr-FR"/>
+                <w14:ligatures w14:val="none"/>
+              </w:rPr>
+              <w:t>.</w:t>
             </w:r>
           </w:p>
           <w:p>
@@ -493,7 +1500,7 @@
         </w:tc>
         <w:tc>
           <w:tcPr>
-            <w:tcW w:w="4675" w:type="dxa"/>
+            <w:tcW w:w="3685" w:type="dxa"/>
             <w:vMerge/>
           </w:tcPr>
           <w:p>
@@ -536,8 +1543,39 @@
           <w:bCs/>
           <w:lang w:val="fr-FR"/>
         </w:rPr>
-        <w:t xml:space="preserve"> Arborele de Decizie</w:t>
-      </w:r>
+        <w:t xml:space="preserve"> </w:t>
+      </w:r>
+      <w:proofErr w:type="spellStart"/>
+      <w:r>
+        <w:rPr>
+          <w:rFonts w:ascii="Open Sans" w:hAnsi="Open Sans" w:cs="Open Sans"/>
+          <w:b/>
+          <w:bCs/>
+          <w:lang w:val="fr-FR"/>
+        </w:rPr>
+        <w:t>Arborele</w:t>
+      </w:r>
+      <w:proofErr w:type="spellEnd"/>
+      <w:r>
+        <w:rPr>
+          <w:rFonts w:ascii="Open Sans" w:hAnsi="Open Sans" w:cs="Open Sans"/>
+          <w:b/>
+          <w:bCs/>
+          <w:lang w:val="fr-FR"/>
+        </w:rPr>
+        <w:t xml:space="preserve"> de </w:t>
+      </w:r>
+      <w:proofErr w:type="spellStart"/>
+      <w:r>
+        <w:rPr>
+          <w:rFonts w:ascii="Open Sans" w:hAnsi="Open Sans" w:cs="Open Sans"/>
+          <w:b/>
+          <w:bCs/>
+          <w:lang w:val="fr-FR"/>
+        </w:rPr>
+        <w:t>Decizie</w:t>
+      </w:r>
+      <w:proofErr w:type="spellEnd"/>
       <w:r>
         <w:rPr>
           <w:rFonts w:ascii="Open Sans" w:hAnsi="Open Sans" w:cs="Open Sans"/>
@@ -560,13 +1598,31 @@
           <w:lang w:val="fr-FR"/>
         </w:rPr>
       </w:pPr>
-      <w:r>
-        <w:rPr>
-          <w:rFonts w:ascii="Open Sans" w:hAnsi="Open Sans" w:cs="Open Sans"/>
-          <w:lang w:val="fr-FR"/>
-        </w:rPr>
-        <w:t>Sarcina este clară</w:t>
-      </w:r>
+      <w:proofErr w:type="spellStart"/>
+      <w:r>
+        <w:rPr>
+          <w:rFonts w:ascii="Open Sans" w:hAnsi="Open Sans" w:cs="Open Sans"/>
+          <w:lang w:val="fr-FR"/>
+        </w:rPr>
+        <w:t>Sarcina</w:t>
+      </w:r>
+      <w:proofErr w:type="spellEnd"/>
+      <w:r>
+        <w:rPr>
+          <w:rFonts w:ascii="Open Sans" w:hAnsi="Open Sans" w:cs="Open Sans"/>
+          <w:lang w:val="fr-FR"/>
+        </w:rPr>
+        <w:t xml:space="preserve"> este </w:t>
+      </w:r>
+      <w:proofErr w:type="spellStart"/>
+      <w:r>
+        <w:rPr>
+          <w:rFonts w:ascii="Open Sans" w:hAnsi="Open Sans" w:cs="Open Sans"/>
+          <w:lang w:val="fr-FR"/>
+        </w:rPr>
+        <w:t>clară</w:t>
+      </w:r>
+      <w:proofErr w:type="spellEnd"/>
       <w:r>
         <w:rPr>
           <w:rFonts w:ascii="Open Sans" w:hAnsi="Open Sans" w:cs="Open Sans"/>
@@ -586,7 +1642,103 @@
           <w:rFonts w:ascii="Open Sans" w:hAnsi="Open Sans" w:cs="Open Sans"/>
           <w:lang w:val="fr-FR"/>
         </w:rPr>
-        <w:t>Ce fel de risc implică (scăzut sau ridicat)</w:t>
+        <w:t xml:space="preserve">Ce </w:t>
+      </w:r>
+      <w:proofErr w:type="spellStart"/>
+      <w:r>
+        <w:rPr>
+          <w:rFonts w:ascii="Open Sans" w:hAnsi="Open Sans" w:cs="Open Sans"/>
+          <w:lang w:val="fr-FR"/>
+        </w:rPr>
+        <w:t>fel</w:t>
+      </w:r>
+      <w:proofErr w:type="spellEnd"/>
+      <w:r>
+        <w:rPr>
+          <w:rFonts w:ascii="Open Sans" w:hAnsi="Open Sans" w:cs="Open Sans"/>
+          <w:lang w:val="fr-FR"/>
+        </w:rPr>
+        <w:t xml:space="preserve"> de </w:t>
+      </w:r>
+      <w:proofErr w:type="spellStart"/>
+      <w:r>
+        <w:rPr>
+          <w:rFonts w:ascii="Open Sans" w:hAnsi="Open Sans" w:cs="Open Sans"/>
+          <w:lang w:val="fr-FR"/>
+        </w:rPr>
+        <w:t>risc</w:t>
+      </w:r>
+      <w:proofErr w:type="spellEnd"/>
+      <w:r>
+        <w:rPr>
+          <w:rFonts w:ascii="Open Sans" w:hAnsi="Open Sans" w:cs="Open Sans"/>
+          <w:lang w:val="fr-FR"/>
+        </w:rPr>
+        <w:t xml:space="preserve"> </w:t>
+      </w:r>
+      <w:proofErr w:type="spellStart"/>
+      <w:r>
+        <w:rPr>
+          <w:rFonts w:ascii="Open Sans" w:hAnsi="Open Sans" w:cs="Open Sans"/>
+          <w:lang w:val="fr-FR"/>
+        </w:rPr>
+        <w:t>implică</w:t>
+      </w:r>
+      <w:proofErr w:type="spellEnd"/>
+      <w:r>
+        <w:rPr>
+          <w:rFonts w:ascii="Open Sans" w:hAnsi="Open Sans" w:cs="Open Sans"/>
+          <w:lang w:val="fr-FR"/>
+        </w:rPr>
+        <w:t xml:space="preserve"> (</w:t>
+      </w:r>
+      <w:proofErr w:type="spellStart"/>
+      <w:r>
+        <w:rPr>
+          <w:rFonts w:ascii="Open Sans" w:hAnsi="Open Sans" w:cs="Open Sans"/>
+          <w:lang w:val="fr-FR"/>
+        </w:rPr>
+        <w:t>scăzut</w:t>
+      </w:r>
+      <w:proofErr w:type="spellEnd"/>
+      <w:r>
+        <w:rPr>
+          <w:rFonts w:ascii="Open Sans" w:hAnsi="Open Sans" w:cs="Open Sans"/>
+          <w:lang w:val="fr-FR"/>
+        </w:rPr>
+        <w:t xml:space="preserve"> </w:t>
+      </w:r>
+      <w:proofErr w:type="spellStart"/>
+      <w:r>
+        <w:rPr>
+          <w:rFonts w:ascii="Open Sans" w:hAnsi="Open Sans" w:cs="Open Sans"/>
+          <w:lang w:val="fr-FR"/>
+        </w:rPr>
+        <w:t>sau</w:t>
+      </w:r>
+      <w:proofErr w:type="spellEnd"/>
+      <w:r>
+        <w:rPr>
+          <w:rFonts w:ascii="Open Sans" w:hAnsi="Open Sans" w:cs="Open Sans"/>
+          <w:lang w:val="fr-FR"/>
+        </w:rPr>
+        <w:t xml:space="preserve"> </w:t>
+      </w:r>
+      <w:proofErr w:type="spellStart"/>
+      <w:r>
+        <w:rPr>
+          <w:rFonts w:ascii="Open Sans" w:hAnsi="Open Sans" w:cs="Open Sans"/>
+          <w:lang w:val="fr-FR"/>
+        </w:rPr>
+        <w:t>ridicat</w:t>
+      </w:r>
+      <w:proofErr w:type="spellEnd"/>
+      <w:r>
+        <w:rPr>
+          <w:rFonts w:ascii="Open Sans" w:hAnsi="Open Sans" w:cs="Open Sans"/>
+          <w:lang w:val="fr-FR"/>
+        </w:rPr>
+        <w:t>)</w:t>
       </w:r>
       <w:r>
         <w:rPr>
@@ -615,12 +1767,78 @@
           <w:lang w:val="fr-FR"/>
         </w:rPr>
       </w:pPr>
-      <w:r>
-        <w:rPr>
-          <w:rFonts w:ascii="Open Sans" w:hAnsi="Open Sans" w:cs="Open Sans"/>
-          <w:lang w:val="fr-FR"/>
-        </w:rPr>
-        <w:t xml:space="preserve">Rezultatul trebuie să fie 100% corect? </w:t>
+      <w:proofErr w:type="spellStart"/>
+      <w:r>
+        <w:rPr>
+          <w:rFonts w:ascii="Open Sans" w:hAnsi="Open Sans" w:cs="Open Sans"/>
+          <w:lang w:val="fr-FR"/>
+        </w:rPr>
+        <w:t>Rezultatul</w:t>
+      </w:r>
+      <w:proofErr w:type="spellEnd"/>
+      <w:r>
+        <w:rPr>
+          <w:rFonts w:ascii="Open Sans" w:hAnsi="Open Sans" w:cs="Open Sans"/>
+          <w:lang w:val="fr-FR"/>
+        </w:rPr>
+        <w:t xml:space="preserve"> </w:t>
+      </w:r>
+      <w:proofErr w:type="spellStart"/>
+      <w:r>
+        <w:rPr>
+          <w:rFonts w:ascii="Open Sans" w:hAnsi="Open Sans" w:cs="Open Sans"/>
+          <w:lang w:val="fr-FR"/>
+        </w:rPr>
+        <w:t>trebuie</w:t>
+      </w:r>
+      <w:proofErr w:type="spellEnd"/>
+      <w:r>
+        <w:rPr>
+          <w:rFonts w:ascii="Open Sans" w:hAnsi="Open Sans" w:cs="Open Sans"/>
+          <w:lang w:val="fr-FR"/>
+        </w:rPr>
+        <w:t xml:space="preserve"> </w:t>
+      </w:r>
+      <w:proofErr w:type="spellStart"/>
+      <w:r>
+        <w:rPr>
+          <w:rFonts w:ascii="Open Sans" w:hAnsi="Open Sans" w:cs="Open Sans"/>
+          <w:lang w:val="fr-FR"/>
+        </w:rPr>
+        <w:t>să</w:t>
+      </w:r>
+      <w:proofErr w:type="spellEnd"/>
+      <w:r>
+        <w:rPr>
+          <w:rFonts w:ascii="Open Sans" w:hAnsi="Open Sans" w:cs="Open Sans"/>
+          <w:lang w:val="fr-FR"/>
+        </w:rPr>
+        <w:t xml:space="preserve"> fie 100% </w:t>
+      </w:r>
+      <w:proofErr w:type="spellStart"/>
+      <w:proofErr w:type="gramStart"/>
+      <w:r>
+        <w:rPr>
+          <w:rFonts w:ascii="Open Sans" w:hAnsi="Open Sans" w:cs="Open Sans"/>
+          <w:lang w:val="fr-FR"/>
+        </w:rPr>
+        <w:t>corect</w:t>
+      </w:r>
+      <w:proofErr w:type="spellEnd"/>
+      <w:r>
+        <w:rPr>
+          <w:rFonts w:ascii="Open Sans" w:hAnsi="Open Sans" w:cs="Open Sans"/>
+          <w:lang w:val="fr-FR"/>
+        </w:rPr>
+        <w:t>?</w:t>
+      </w:r>
+      <w:proofErr w:type="gramEnd"/>
+      <w:r>
+        <w:rPr>
+          <w:rFonts w:ascii="Open Sans" w:hAnsi="Open Sans" w:cs="Open Sans"/>
+          <w:lang w:val="fr-FR"/>
+        </w:rPr>
+        <w:t xml:space="preserve"> </w:t>
       </w:r>
     </w:p>
     <w:p>
@@ -640,7 +1858,80 @@
           <w:rFonts w:ascii="Open Sans" w:hAnsi="Open Sans" w:cs="Open Sans"/>
           <w:lang w:val="fr-FR"/>
         </w:rPr>
-        <w:t xml:space="preserve">Ai expertiza să verifici rezultatul? </w:t>
+        <w:t xml:space="preserve">Ai </w:t>
+      </w:r>
+      <w:proofErr w:type="spellStart"/>
+      <w:r>
+        <w:rPr>
+          <w:rFonts w:ascii="Open Sans" w:hAnsi="Open Sans" w:cs="Open Sans"/>
+          <w:lang w:val="fr-FR"/>
+        </w:rPr>
+        <w:t>expertiza</w:t>
+      </w:r>
+      <w:proofErr w:type="spellEnd"/>
+      <w:r>
+        <w:rPr>
+          <w:rFonts w:ascii="Open Sans" w:hAnsi="Open Sans" w:cs="Open Sans"/>
+          <w:lang w:val="fr-FR"/>
+        </w:rPr>
+        <w:t xml:space="preserve"> </w:t>
+      </w:r>
+      <w:proofErr w:type="spellStart"/>
+      <w:r>
+        <w:rPr>
+          <w:rFonts w:ascii="Open Sans" w:hAnsi="Open Sans" w:cs="Open Sans"/>
+          <w:lang w:val="fr-FR"/>
+        </w:rPr>
+        <w:t>să</w:t>
+      </w:r>
+      <w:proofErr w:type="spellEnd"/>
+      <w:r>
+        <w:rPr>
+          <w:rFonts w:ascii="Open Sans" w:hAnsi="Open Sans" w:cs="Open Sans"/>
+          <w:lang w:val="fr-FR"/>
+        </w:rPr>
+        <w:t xml:space="preserve"> </w:t>
+      </w:r>
+      <w:proofErr w:type="spellStart"/>
+      <w:r>
+        <w:rPr>
+          <w:rFonts w:ascii="Open Sans" w:hAnsi="Open Sans" w:cs="Open Sans"/>
+          <w:lang w:val="fr-FR"/>
+        </w:rPr>
+        <w:t>verifici</w:t>
+      </w:r>
+      <w:proofErr w:type="spellEnd"/>
+      <w:r>
+        <w:rPr>
+          <w:rFonts w:ascii="Open Sans" w:hAnsi="Open Sans" w:cs="Open Sans"/>
+          <w:lang w:val="fr-FR"/>
+        </w:rPr>
+        <w:t xml:space="preserve"> </w:t>
+      </w:r>
+      <w:proofErr w:type="spellStart"/>
+      <w:proofErr w:type="gramStart"/>
+      <w:r>
+        <w:rPr>
+          <w:rFonts w:ascii="Open Sans" w:hAnsi="Open Sans" w:cs="Open Sans"/>
+          <w:lang w:val="fr-FR"/>
+        </w:rPr>
+        <w:t>rezultatul</w:t>
+      </w:r>
+      <w:proofErr w:type="spellEnd"/>
+      <w:r>
+        <w:rPr>
+          <w:rFonts w:ascii="Open Sans" w:hAnsi="Open Sans" w:cs="Open Sans"/>
+          <w:lang w:val="fr-FR"/>
+        </w:rPr>
+        <w:t>?</w:t>
+      </w:r>
+      <w:proofErr w:type="gramEnd"/>
+      <w:r>
+        <w:rPr>
+          <w:rFonts w:ascii="Open Sans" w:hAnsi="Open Sans" w:cs="Open Sans"/>
+          <w:lang w:val="fr-FR"/>
+        </w:rPr>
+        <w:t xml:space="preserve"> </w:t>
       </w:r>
     </w:p>
     <w:p>
@@ -655,12 +1946,62 @@
           <w:lang w:val="fr-FR"/>
         </w:rPr>
       </w:pPr>
-      <w:r>
-        <w:rPr>
-          <w:rFonts w:ascii="Open Sans" w:hAnsi="Open Sans" w:cs="Open Sans"/>
-          <w:lang w:val="fr-FR"/>
-        </w:rPr>
-        <w:t xml:space="preserve">Sunt implicate date confidențiale? </w:t>
+      <w:proofErr w:type="spellStart"/>
+      <w:r>
+        <w:rPr>
+          <w:rFonts w:ascii="Open Sans" w:hAnsi="Open Sans" w:cs="Open Sans"/>
+          <w:lang w:val="fr-FR"/>
+        </w:rPr>
+        <w:t>Sunt</w:t>
+      </w:r>
+      <w:proofErr w:type="spellEnd"/>
+      <w:r>
+        <w:rPr>
+          <w:rFonts w:ascii="Open Sans" w:hAnsi="Open Sans" w:cs="Open Sans"/>
+          <w:lang w:val="fr-FR"/>
+        </w:rPr>
+        <w:t xml:space="preserve"> </w:t>
+      </w:r>
+      <w:proofErr w:type="spellStart"/>
+      <w:r>
+        <w:rPr>
+          <w:rFonts w:ascii="Open Sans" w:hAnsi="Open Sans" w:cs="Open Sans"/>
+          <w:lang w:val="fr-FR"/>
+        </w:rPr>
+        <w:t>implicate</w:t>
+      </w:r>
+      <w:proofErr w:type="spellEnd"/>
+      <w:r>
+        <w:rPr>
+          <w:rFonts w:ascii="Open Sans" w:hAnsi="Open Sans" w:cs="Open Sans"/>
+          <w:lang w:val="fr-FR"/>
+        </w:rPr>
+        <w:t xml:space="preserve"> date </w:t>
+      </w:r>
+      <w:proofErr w:type="spellStart"/>
+      <w:proofErr w:type="gramStart"/>
+      <w:r>
+        <w:rPr>
+          <w:rFonts w:ascii="Open Sans" w:hAnsi="Open Sans" w:cs="Open Sans"/>
+          <w:lang w:val="fr-FR"/>
+        </w:rPr>
+        <w:t>confidențiale</w:t>
+      </w:r>
+      <w:proofErr w:type="spellEnd"/>
+      <w:r>
+        <w:rPr>
+          <w:rFonts w:ascii="Open Sans" w:hAnsi="Open Sans" w:cs="Open Sans"/>
+          <w:lang w:val="fr-FR"/>
+        </w:rPr>
+        <w:t>?</w:t>
+      </w:r>
+      <w:proofErr w:type="gramEnd"/>
+      <w:r>
+        <w:rPr>
+          <w:rFonts w:ascii="Open Sans" w:hAnsi="Open Sans" w:cs="Open Sans"/>
+          <w:lang w:val="fr-FR"/>
+        </w:rPr>
+        <w:t xml:space="preserve"> </w:t>
       </w:r>
     </w:p>
     <w:p>
@@ -675,12 +2016,78 @@
           <w:lang w:val="fr-FR"/>
         </w:rPr>
       </w:pPr>
-      <w:r>
-        <w:rPr>
-          <w:rFonts w:ascii="Open Sans" w:hAnsi="Open Sans" w:cs="Open Sans"/>
-          <w:lang w:val="fr-FR"/>
-        </w:rPr>
-        <w:t xml:space="preserve">Există risc etic/părtinire? </w:t>
+      <w:proofErr w:type="spellStart"/>
+      <w:r>
+        <w:rPr>
+          <w:rFonts w:ascii="Open Sans" w:hAnsi="Open Sans" w:cs="Open Sans"/>
+          <w:lang w:val="fr-FR"/>
+        </w:rPr>
+        <w:t>Există</w:t>
+      </w:r>
+      <w:proofErr w:type="spellEnd"/>
+      <w:r>
+        <w:rPr>
+          <w:rFonts w:ascii="Open Sans" w:hAnsi="Open Sans" w:cs="Open Sans"/>
+          <w:lang w:val="fr-FR"/>
+        </w:rPr>
+        <w:t xml:space="preserve"> </w:t>
+      </w:r>
+      <w:proofErr w:type="spellStart"/>
+      <w:r>
+        <w:rPr>
+          <w:rFonts w:ascii="Open Sans" w:hAnsi="Open Sans" w:cs="Open Sans"/>
+          <w:lang w:val="fr-FR"/>
+        </w:rPr>
+        <w:t>risc</w:t>
+      </w:r>
+      <w:proofErr w:type="spellEnd"/>
+      <w:r>
+        <w:rPr>
+          <w:rFonts w:ascii="Open Sans" w:hAnsi="Open Sans" w:cs="Open Sans"/>
+          <w:lang w:val="fr-FR"/>
+        </w:rPr>
+        <w:t xml:space="preserve"> </w:t>
+      </w:r>
+      <w:proofErr w:type="spellStart"/>
+      <w:r>
+        <w:rPr>
+          <w:rFonts w:ascii="Open Sans" w:hAnsi="Open Sans" w:cs="Open Sans"/>
+          <w:lang w:val="fr-FR"/>
+        </w:rPr>
+        <w:t>etic</w:t>
+      </w:r>
+      <w:proofErr w:type="spellEnd"/>
+      <w:r>
+        <w:rPr>
+          <w:rFonts w:ascii="Open Sans" w:hAnsi="Open Sans" w:cs="Open Sans"/>
+          <w:lang w:val="fr-FR"/>
+        </w:rPr>
+        <w:t>/</w:t>
+      </w:r>
+      <w:proofErr w:type="spellStart"/>
+      <w:proofErr w:type="gramStart"/>
+      <w:r>
+        <w:rPr>
+          <w:rFonts w:ascii="Open Sans" w:hAnsi="Open Sans" w:cs="Open Sans"/>
+          <w:lang w:val="fr-FR"/>
+        </w:rPr>
+        <w:t>părtinire</w:t>
+      </w:r>
+      <w:proofErr w:type="spellEnd"/>
+      <w:r>
+        <w:rPr>
+          <w:rFonts w:ascii="Open Sans" w:hAnsi="Open Sans" w:cs="Open Sans"/>
+          <w:lang w:val="fr-FR"/>
+        </w:rPr>
+        <w:t>?</w:t>
+      </w:r>
+      <w:proofErr w:type="gramEnd"/>
+      <w:r>
+        <w:rPr>
+          <w:rFonts w:ascii="Open Sans" w:hAnsi="Open Sans" w:cs="Open Sans"/>
+          <w:lang w:val="fr-FR"/>
+        </w:rPr>
+        <w:t xml:space="preserve"> </w:t>
       </w:r>
     </w:p>
     <w:p>
@@ -690,15 +2097,28 @@
           <w:lang w:val="ro-RO"/>
         </w:rPr>
       </w:pPr>
-      <w:r>
-        <w:rPr>
-          <w:rFonts w:ascii="Open Sans" w:hAnsi="Open Sans" w:cs="Open Sans"/>
-          <w:b/>
-          <w:bCs/>
-          <w:lang w:val="fr-FR"/>
-        </w:rPr>
-        <w:t>Concluzie:</w:t>
-      </w:r>
+      <w:proofErr w:type="spellStart"/>
+      <w:proofErr w:type="gramStart"/>
+      <w:r>
+        <w:rPr>
+          <w:rFonts w:ascii="Open Sans" w:hAnsi="Open Sans" w:cs="Open Sans"/>
+          <w:b/>
+          <w:bCs/>
+          <w:lang w:val="fr-FR"/>
+        </w:rPr>
+        <w:t>Concluzie</w:t>
+      </w:r>
+      <w:proofErr w:type="spellEnd"/>
+      <w:r>
+        <w:rPr>
+          <w:rFonts w:ascii="Open Sans" w:hAnsi="Open Sans" w:cs="Open Sans"/>
+          <w:b/>
+          <w:bCs/>
+          <w:lang w:val="fr-FR"/>
+        </w:rPr>
+        <w:t>:</w:t>
+      </w:r>
+      <w:proofErr w:type="gramEnd"/>
       <w:r>
         <w:rPr>
           <w:rFonts w:ascii="Open Sans" w:hAnsi="Open Sans" w:cs="Open Sans"/>
@@ -711,8 +2131,66 @@
           <w:rFonts w:ascii="Segoe UI Emoji" w:hAnsi="Segoe UI Emoji" w:cs="Segoe UI Emoji"/>
           <w:lang w:val="fr-FR"/>
         </w:rPr>
-        <w:t>Se poate sau nu utiliza IA generativ</w:t>
-      </w:r>
+        <w:t xml:space="preserve">Se </w:t>
+      </w:r>
+      <w:proofErr w:type="spellStart"/>
+      <w:r>
+        <w:rPr>
+          <w:rFonts w:ascii="Segoe UI Emoji" w:hAnsi="Segoe UI Emoji" w:cs="Segoe UI Emoji"/>
+          <w:lang w:val="fr-FR"/>
+        </w:rPr>
+        <w:t>poate</w:t>
+      </w:r>
+      <w:proofErr w:type="spellEnd"/>
+      <w:r>
+        <w:rPr>
+          <w:rFonts w:ascii="Segoe UI Emoji" w:hAnsi="Segoe UI Emoji" w:cs="Segoe UI Emoji"/>
+          <w:lang w:val="fr-FR"/>
+        </w:rPr>
+        <w:t xml:space="preserve"> </w:t>
+      </w:r>
+      <w:proofErr w:type="spellStart"/>
+      <w:r>
+        <w:rPr>
+          <w:rFonts w:ascii="Segoe UI Emoji" w:hAnsi="Segoe UI Emoji" w:cs="Segoe UI Emoji"/>
+          <w:lang w:val="fr-FR"/>
+        </w:rPr>
+        <w:t>sau</w:t>
+      </w:r>
+      <w:proofErr w:type="spellEnd"/>
+      <w:r>
+        <w:rPr>
+          <w:rFonts w:ascii="Segoe UI Emoji" w:hAnsi="Segoe UI Emoji" w:cs="Segoe UI Emoji"/>
+          <w:lang w:val="fr-FR"/>
+        </w:rPr>
+        <w:t xml:space="preserve"> nu </w:t>
+      </w:r>
+      <w:proofErr w:type="spellStart"/>
+      <w:r>
+        <w:rPr>
+          <w:rFonts w:ascii="Segoe UI Emoji" w:hAnsi="Segoe UI Emoji" w:cs="Segoe UI Emoji"/>
+          <w:lang w:val="fr-FR"/>
+        </w:rPr>
+        <w:t>utiliza</w:t>
+      </w:r>
+      <w:proofErr w:type="spellEnd"/>
+      <w:r>
+        <w:rPr>
+          <w:rFonts w:ascii="Segoe UI Emoji" w:hAnsi="Segoe UI Emoji" w:cs="Segoe UI Emoji"/>
+          <w:lang w:val="fr-FR"/>
+        </w:rPr>
+        <w:t xml:space="preserve"> IA </w:t>
+      </w:r>
+      <w:proofErr w:type="spellStart"/>
+      <w:proofErr w:type="gramStart"/>
+      <w:r>
+        <w:rPr>
+          <w:rFonts w:ascii="Segoe UI Emoji" w:hAnsi="Segoe UI Emoji" w:cs="Segoe UI Emoji"/>
+          <w:lang w:val="fr-FR"/>
+        </w:rPr>
+        <w:t>generativ</w:t>
+      </w:r>
+      <w:proofErr w:type="spellEnd"/>
       <w:r>
         <w:rPr>
           <w:rFonts w:cs="Segoe UI Emoji"/>
@@ -720,6 +2198,7 @@
         </w:rPr>
         <w:t>ă?</w:t>
       </w:r>
+      <w:proofErr w:type="gramEnd"/>
     </w:p>
     <w:p>
       <w:pPr>
@@ -741,21 +2220,84 @@
           <w:lang w:val="ro-RO"/>
         </w:rPr>
       </w:pPr>
-      <w:r>
-        <w:rPr>
-          <w:rFonts w:ascii="Open Sans" w:hAnsi="Open Sans" w:cs="Open Sans"/>
-          <w:b/>
-          <w:bCs/>
-          <w:lang w:val="fr-FR"/>
-        </w:rPr>
-        <w:t xml:space="preserve">Cadru de Decizie </w:t>
-      </w:r>
-      <w:r>
-        <w:rPr>
-          <w:rFonts w:ascii="Open Sans" w:hAnsi="Open Sans" w:cs="Open Sans"/>
-          <w:lang w:val="fr-FR"/>
-        </w:rPr>
-        <w:t>(schița individuală)</w:t>
+      <w:proofErr w:type="spellStart"/>
+      <w:r>
+        <w:rPr>
+          <w:rFonts w:ascii="Open Sans" w:hAnsi="Open Sans" w:cs="Open Sans"/>
+          <w:b/>
+          <w:bCs/>
+          <w:lang w:val="fr-FR"/>
+        </w:rPr>
+        <w:t>Cadru</w:t>
+      </w:r>
+      <w:proofErr w:type="spellEnd"/>
+      <w:r>
+        <w:rPr>
+          <w:rFonts w:ascii="Open Sans" w:hAnsi="Open Sans" w:cs="Open Sans"/>
+          <w:b/>
+          <w:bCs/>
+          <w:lang w:val="fr-FR"/>
+        </w:rPr>
+        <w:t xml:space="preserve"> de </w:t>
+      </w:r>
+      <w:proofErr w:type="spellStart"/>
+      <w:r>
+        <w:rPr>
+          <w:rFonts w:ascii="Open Sans" w:hAnsi="Open Sans" w:cs="Open Sans"/>
+          <w:b/>
+          <w:bCs/>
+          <w:lang w:val="fr-FR"/>
+        </w:rPr>
+        <w:t>Decizie</w:t>
+      </w:r>
+      <w:proofErr w:type="spellEnd"/>
+      <w:r>
+        <w:rPr>
+          <w:rFonts w:ascii="Open Sans" w:hAnsi="Open Sans" w:cs="Open Sans"/>
+          <w:b/>
+          <w:bCs/>
+          <w:lang w:val="fr-FR"/>
+        </w:rPr>
+        <w:t xml:space="preserve"> </w:t>
+      </w:r>
+      <w:r>
+        <w:rPr>
+          <w:rFonts w:ascii="Open Sans" w:hAnsi="Open Sans" w:cs="Open Sans"/>
+          <w:lang w:val="fr-FR"/>
+        </w:rPr>
+        <w:t>(</w:t>
+      </w:r>
+      <w:proofErr w:type="spellStart"/>
+      <w:r>
+        <w:rPr>
+          <w:rFonts w:ascii="Open Sans" w:hAnsi="Open Sans" w:cs="Open Sans"/>
+          <w:lang w:val="fr-FR"/>
+        </w:rPr>
+        <w:t>schița</w:t>
+      </w:r>
+      <w:proofErr w:type="spellEnd"/>
+      <w:r>
+        <w:rPr>
+          <w:rFonts w:ascii="Open Sans" w:hAnsi="Open Sans" w:cs="Open Sans"/>
+          <w:lang w:val="fr-FR"/>
+        </w:rPr>
+        <w:t xml:space="preserve"> </w:t>
+      </w:r>
+      <w:proofErr w:type="spellStart"/>
+      <w:r>
+        <w:rPr>
+          <w:rFonts w:ascii="Open Sans" w:hAnsi="Open Sans" w:cs="Open Sans"/>
+          <w:lang w:val="fr-FR"/>
+        </w:rPr>
+        <w:t>individuală</w:t>
+      </w:r>
+      <w:proofErr w:type="spellEnd"/>
+      <w:r>
+        <w:rPr>
+          <w:rFonts w:ascii="Open Sans" w:hAnsi="Open Sans" w:cs="Open Sans"/>
+          <w:lang w:val="fr-FR"/>
+        </w:rPr>
+        <w:t>)</w:t>
       </w:r>
       <w:r>
         <w:rPr>
@@ -1351,7 +2893,39 @@
           <w:rFonts w:ascii="Open Sans" w:hAnsi="Open Sans" w:cs="Open Sans"/>
           <w:lang w:val="ro-RO"/>
         </w:rPr>
-        <w:t>Ce instrument (ChatGPT, Gemini, Claude etc.) performează cel mai bine pentru capabilitatea de care am nevoie?</w:t>
+        <w:t>Ce instrument (</w:t>
+      </w:r>
+      <w:proofErr w:type="spellStart"/>
+      <w:r>
+        <w:rPr>
+          <w:rFonts w:ascii="Open Sans" w:hAnsi="Open Sans" w:cs="Open Sans"/>
+          <w:lang w:val="ro-RO"/>
+        </w:rPr>
+        <w:t>ChatGPT</w:t>
+      </w:r>
+      <w:proofErr w:type="spellEnd"/>
+      <w:r>
+        <w:rPr>
+          <w:rFonts w:ascii="Open Sans" w:hAnsi="Open Sans" w:cs="Open Sans"/>
+          <w:lang w:val="ro-RO"/>
+        </w:rPr>
+        <w:t xml:space="preserve">, </w:t>
+      </w:r>
+      <w:proofErr w:type="spellStart"/>
+      <w:r>
+        <w:rPr>
+          <w:rFonts w:ascii="Open Sans" w:hAnsi="Open Sans" w:cs="Open Sans"/>
+          <w:lang w:val="ro-RO"/>
+        </w:rPr>
+        <w:t>Gemini</w:t>
+      </w:r>
+      <w:proofErr w:type="spellEnd"/>
+      <w:r>
+        <w:rPr>
+          <w:rFonts w:ascii="Open Sans" w:hAnsi="Open Sans" w:cs="Open Sans"/>
+          <w:lang w:val="ro-RO"/>
+        </w:rPr>
+        <w:t>, Claude etc.) performează cel mai bine pentru capabilitatea de care am nevoie?</w:t>
       </w:r>
     </w:p>
     <w:p>
@@ -1391,43 +2965,7 @@
           <w:rFonts w:ascii="Open Sans" w:hAnsi="Open Sans" w:cs="Open Sans"/>
           <w:lang w:val="ro-RO"/>
         </w:rPr>
-        <w:t>Care este planul B dacă primul instrument nu oferă rezultate bune?</w:t>
-      </w:r>
-    </w:p>
-    <w:p>
-      <w:pPr>
-        <w:rPr>
-          <w:rFonts w:ascii="Open Sans" w:hAnsi="Open Sans" w:cs="Open Sans"/>
-          <w:b/>
-          <w:bCs/>
-          <w:lang w:val="ro-RO"/>
-        </w:rPr>
-      </w:pPr>
-    </w:p>
-    <w:p>
-      <w:pPr>
-        <w:rPr>
-          <w:rFonts w:ascii="Open Sans" w:hAnsi="Open Sans" w:cs="Open Sans"/>
-          <w:b/>
-          <w:bCs/>
-          <w:lang w:val="ro-RO"/>
-        </w:rPr>
-      </w:pPr>
-      <w:r>
-        <w:rPr>
-          <w:rFonts w:ascii="Open Sans" w:hAnsi="Open Sans" w:cs="Open Sans"/>
-          <w:b/>
-          <w:bCs/>
-          <w:lang w:val="ro-RO"/>
-        </w:rPr>
-        <w:t xml:space="preserve">Pasul 5: </w:t>
-      </w:r>
-      <w:r>
-        <w:rPr>
-          <w:rFonts w:ascii="Open Sans" w:hAnsi="Open Sans" w:cs="Open Sans"/>
-          <w:lang w:val="ro-RO"/>
-        </w:rPr>
-        <w:t>Planul de Integrare (Colaborarea Om-IA)</w:t>
+        <w:t>Am nevoie de un instrument IA specializat sau generalist?</w:t>
       </w:r>
     </w:p>
     <w:p>
@@ -1445,46 +2983,45 @@
       <w:r>
         <w:rPr>
           <w:rFonts w:ascii="Open Sans" w:hAnsi="Open Sans" w:cs="Open Sans"/>
-          <w:b/>
-          <w:bCs/>
-          <w:lang w:val="ro-RO"/>
-        </w:rPr>
-        <w:t>Scop</w:t>
-      </w:r>
-      <w:r>
-        <w:rPr>
-          <w:rFonts w:ascii="Open Sans" w:hAnsi="Open Sans" w:cs="Open Sans"/>
-          <w:lang w:val="ro-RO"/>
-        </w:rPr>
-        <w:t>: Definirea unui flux de lucru clar care specifică rolul fiecărei părți (om și IA).</w:t>
-      </w:r>
-    </w:p>
-    <w:p>
-      <w:pPr>
-        <w:pStyle w:val="ListParagraph"/>
-        <w:rPr>
-          <w:rFonts w:ascii="Open Sans" w:hAnsi="Open Sans" w:cs="Open Sans"/>
-          <w:lang w:val="ro-RO"/>
-        </w:rPr>
-      </w:pPr>
-    </w:p>
-    <w:p>
-      <w:pPr>
-        <w:rPr>
-          <w:rFonts w:ascii="Open Sans" w:hAnsi="Open Sans" w:cs="Open Sans"/>
-          <w:b/>
-          <w:bCs/>
-          <w:lang w:val="ro-RO"/>
-        </w:rPr>
-      </w:pPr>
-      <w:r>
-        <w:rPr>
-          <w:rFonts w:ascii="Open Sans" w:hAnsi="Open Sans" w:cs="Open Sans"/>
-          <w:b/>
-          <w:bCs/>
-          <w:lang w:val="ro-RO"/>
-        </w:rPr>
-        <w:t>Întrebări ajutătoare:</w:t>
+          <w:lang w:val="ro-RO"/>
+        </w:rPr>
+        <w:t>Care este planul B dacă primul instrument nu oferă rezultate bune?</w:t>
+      </w:r>
+    </w:p>
+    <w:p>
+      <w:pPr>
+        <w:rPr>
+          <w:rFonts w:ascii="Open Sans" w:hAnsi="Open Sans" w:cs="Open Sans"/>
+          <w:b/>
+          <w:bCs/>
+          <w:lang w:val="ro-RO"/>
+        </w:rPr>
+      </w:pPr>
+    </w:p>
+    <w:p>
+      <w:pPr>
+        <w:rPr>
+          <w:rFonts w:ascii="Open Sans" w:hAnsi="Open Sans" w:cs="Open Sans"/>
+          <w:b/>
+          <w:bCs/>
+          <w:lang w:val="ro-RO"/>
+        </w:rPr>
+      </w:pPr>
+      <w:r>
+        <w:rPr>
+          <w:rFonts w:ascii="Open Sans" w:hAnsi="Open Sans" w:cs="Open Sans"/>
+          <w:b/>
+          <w:bCs/>
+          <w:lang w:val="ro-RO"/>
+        </w:rPr>
+        <w:t xml:space="preserve">Pasul 5: </w:t>
+      </w:r>
+      <w:r>
+        <w:rPr>
+          <w:rFonts w:ascii="Open Sans" w:hAnsi="Open Sans" w:cs="Open Sans"/>
+          <w:lang w:val="ro-RO"/>
+        </w:rPr>
+        <w:t>Planul de Integrare (Colaborarea Om-IA)</w:t>
       </w:r>
     </w:p>
     <w:p>
@@ -1506,6 +3043,63 @@
           <w:bCs/>
           <w:lang w:val="ro-RO"/>
         </w:rPr>
+        <w:t>Scop</w:t>
+      </w:r>
+      <w:r>
+        <w:rPr>
+          <w:rFonts w:ascii="Open Sans" w:hAnsi="Open Sans" w:cs="Open Sans"/>
+          <w:lang w:val="ro-RO"/>
+        </w:rPr>
+        <w:t>: Definirea unui flux de lucru clar care specifică rolul fiecărei părți (om și IA).</w:t>
+      </w:r>
+    </w:p>
+    <w:p>
+      <w:pPr>
+        <w:pStyle w:val="ListParagraph"/>
+        <w:rPr>
+          <w:rFonts w:ascii="Open Sans" w:hAnsi="Open Sans" w:cs="Open Sans"/>
+          <w:lang w:val="ro-RO"/>
+        </w:rPr>
+      </w:pPr>
+    </w:p>
+    <w:p>
+      <w:pPr>
+        <w:rPr>
+          <w:rFonts w:ascii="Open Sans" w:hAnsi="Open Sans" w:cs="Open Sans"/>
+          <w:b/>
+          <w:bCs/>
+          <w:lang w:val="ro-RO"/>
+        </w:rPr>
+      </w:pPr>
+      <w:r>
+        <w:rPr>
+          <w:rFonts w:ascii="Open Sans" w:hAnsi="Open Sans" w:cs="Open Sans"/>
+          <w:b/>
+          <w:bCs/>
+          <w:lang w:val="ro-RO"/>
+        </w:rPr>
+        <w:t>Întrebări ajutătoare:</w:t>
+      </w:r>
+    </w:p>
+    <w:p>
+      <w:pPr>
+        <w:pStyle w:val="ListParagraph"/>
+        <w:numPr>
+          <w:ilvl w:val="0"/>
+          <w:numId w:val="6"/>
+        </w:numPr>
+        <w:rPr>
+          <w:rFonts w:ascii="Open Sans" w:hAnsi="Open Sans" w:cs="Open Sans"/>
+          <w:lang w:val="ro-RO"/>
+        </w:rPr>
+      </w:pPr>
+      <w:r>
+        <w:rPr>
+          <w:rFonts w:ascii="Open Sans" w:hAnsi="Open Sans" w:cs="Open Sans"/>
+          <w:b/>
+          <w:bCs/>
+          <w:lang w:val="ro-RO"/>
+        </w:rPr>
         <w:t>Rolul IA:</w:t>
       </w:r>
       <w:r>
@@ -1513,7 +3107,23 @@
           <w:rFonts w:ascii="Open Sans" w:hAnsi="Open Sans" w:cs="Open Sans"/>
           <w:lang w:val="ro-RO"/>
         </w:rPr>
-        <w:t xml:space="preserve"> Ce face exact sistemul IA? (ex: generează un prim draft, oferă opțiuni, corectează text).</w:t>
+        <w:t xml:space="preserve"> Ce face exact sistemul IA? (ex: generează un prim </w:t>
+      </w:r>
+      <w:proofErr w:type="spellStart"/>
+      <w:r>
+        <w:rPr>
+          <w:rFonts w:ascii="Open Sans" w:hAnsi="Open Sans" w:cs="Open Sans"/>
+          <w:lang w:val="ro-RO"/>
+        </w:rPr>
+        <w:t>draft</w:t>
+      </w:r>
+      <w:proofErr w:type="spellEnd"/>
+      <w:r>
+        <w:rPr>
+          <w:rFonts w:ascii="Open Sans" w:hAnsi="Open Sans" w:cs="Open Sans"/>
+          <w:lang w:val="ro-RO"/>
+        </w:rPr>
+        <w:t>, oferă opțiuni, corectează text).</w:t>
       </w:r>
     </w:p>
     <w:p>

</xml_diff>